<commit_message>
reformatted project report and added ERD diagram to it
</commit_message>
<xml_diff>
--- a/ETL Project Report.docx
+++ b/ETL Project Report.docx
@@ -4,6 +4,30 @@
   <w:body>
     <w:p>
       <w:pPr>
+        <w:pStyle w:val="Title"/>
+        <w:rPr>
+          <w:rStyle w:val="Heading1Char"/>
+          <w:rFonts w:asciiTheme="minorHAnsi" w:eastAsia="Times New Roman" w:hAnsiTheme="minorHAnsi" w:cstheme="minorHAnsi"/>
+          <w:color w:val="auto"/>
+          <w:sz w:val="36"/>
+          <w:szCs w:val="36"/>
+        </w:rPr>
+      </w:pPr>
+      <w:r>
+        <w:rPr>
+          <w:rFonts w:eastAsia="Times New Roman"/>
+        </w:rPr>
+        <w:t xml:space="preserve">ETL </w:t>
+      </w:r>
+      <w:r>
+        <w:rPr>
+          <w:rFonts w:eastAsia="Times New Roman"/>
+        </w:rPr>
+        <w:t>Project Report</w:t>
+      </w:r>
+    </w:p>
+    <w:p>
+      <w:pPr>
         <w:spacing w:before="100" w:beforeAutospacing="1" w:after="100" w:afterAutospacing="1"/>
         <w:outlineLvl w:val="1"/>
         <w:rPr>
@@ -16,13 +40,19 @@
       </w:pPr>
       <w:r>
         <w:rPr>
+          <w:rStyle w:val="SubtitleChar"/>
+        </w:rPr>
+        <w:t>Team:</w:t>
+      </w:r>
+      <w:r>
+        <w:rPr>
           <w:rFonts w:eastAsia="Times New Roman" w:cstheme="minorHAnsi"/>
           <w:b/>
           <w:bCs/>
           <w:sz w:val="36"/>
           <w:szCs w:val="36"/>
         </w:rPr>
-        <w:t xml:space="preserve">Team:  </w:t>
+        <w:t xml:space="preserve">  </w:t>
       </w:r>
       <w:r>
         <w:rPr>
@@ -41,6 +71,18 @@
           <w:szCs w:val="36"/>
         </w:rPr>
       </w:pPr>
+      <w:r>
+        <w:rPr>
+          <w:rStyle w:val="SubtitleChar"/>
+        </w:rPr>
+        <w:t xml:space="preserve">Project </w:t>
+      </w:r>
+      <w:r>
+        <w:rPr>
+          <w:rStyle w:val="SubtitleChar"/>
+        </w:rPr>
+        <w:t>Question:</w:t>
+      </w:r>
       <w:r>
         <w:rPr>
           <w:rFonts w:eastAsia="Times New Roman" w:cstheme="minorHAnsi"/>
@@ -49,7 +91,7 @@
           <w:sz w:val="36"/>
           <w:szCs w:val="36"/>
         </w:rPr>
-        <w:t xml:space="preserve">Question:  </w:t>
+        <w:t xml:space="preserve">  </w:t>
       </w:r>
       <w:r>
         <w:rPr>
@@ -86,39 +128,6 @@
           <w:rFonts w:eastAsia="Times New Roman" w:cstheme="minorHAnsi"/>
         </w:rPr>
         <w:t>?</w:t>
-      </w:r>
-    </w:p>
-    <w:p>
-      <w:pPr>
-        <w:spacing w:before="100" w:beforeAutospacing="1" w:after="100" w:afterAutospacing="1"/>
-        <w:outlineLvl w:val="1"/>
-        <w:rPr>
-          <w:rFonts w:eastAsia="Times New Roman" w:cstheme="minorHAnsi"/>
-          <w:b/>
-          <w:bCs/>
-          <w:sz w:val="36"/>
-          <w:szCs w:val="36"/>
-        </w:rPr>
-      </w:pPr>
-      <w:r>
-        <w:rPr>
-          <w:rFonts w:eastAsia="Times New Roman" w:cstheme="minorHAnsi"/>
-          <w:b/>
-          <w:bCs/>
-          <w:sz w:val="36"/>
-          <w:szCs w:val="36"/>
-        </w:rPr>
-        <w:t>Project Report</w:t>
-      </w:r>
-      <w:r>
-        <w:rPr>
-          <w:rFonts w:eastAsia="Times New Roman" w:cstheme="minorHAnsi"/>
-          <w:b/>
-          <w:bCs/>
-          <w:sz w:val="36"/>
-          <w:szCs w:val="36"/>
-        </w:rPr>
-        <w:t>: Extraction, Transformation, and Load</w:t>
       </w:r>
     </w:p>
     <w:p>
@@ -131,27 +140,9 @@
       </w:pPr>
       <w:r>
         <w:rPr>
-          <w:rFonts w:eastAsia="Times New Roman" w:cstheme="minorHAnsi"/>
-          <w:b/>
-          <w:bCs/>
-        </w:rPr>
-        <w:t>Extract</w:t>
-      </w:r>
-      <w:r>
-        <w:rPr>
-          <w:rFonts w:eastAsia="Times New Roman" w:cstheme="minorHAnsi"/>
-          <w:b/>
-          <w:bCs/>
-        </w:rPr>
-        <w:t>ion</w:t>
-      </w:r>
-      <w:r>
-        <w:rPr>
-          <w:rFonts w:eastAsia="Times New Roman" w:cstheme="minorHAnsi"/>
-          <w:b/>
-          <w:bCs/>
-        </w:rPr>
-        <w:t>:</w:t>
+          <w:rStyle w:val="Heading1Char"/>
+        </w:rPr>
+        <w:t>Extract:</w:t>
       </w:r>
       <w:r>
         <w:rPr>
@@ -178,7 +169,13 @@
         <w:rPr>
           <w:rFonts w:eastAsia="Times New Roman" w:cstheme="minorHAnsi"/>
         </w:rPr>
-        <w:t xml:space="preserve">Data from 2018 was used because this was the most complete recent data set. </w:t>
+        <w:t>Data from 2018 was used because this was the most complete recent data set</w:t>
+      </w:r>
+      <w:r>
+        <w:rPr>
+          <w:rFonts w:eastAsia="Times New Roman" w:cstheme="minorHAnsi"/>
+        </w:rPr>
+        <w:t>.</w:t>
       </w:r>
     </w:p>
     <w:p>
@@ -190,6 +187,80 @@
           <w:rFonts w:cstheme="minorHAnsi"/>
         </w:rPr>
       </w:pPr>
+    </w:p>
+    <w:p>
+      <w:pPr>
+        <w:pStyle w:val="ListParagraph"/>
+        <w:numPr>
+          <w:ilvl w:val="0"/>
+          <w:numId w:val="2"/>
+        </w:numPr>
+        <w:tabs>
+          <w:tab w:val="clear" w:pos="1080"/>
+          <w:tab w:val="num" w:pos="360"/>
+        </w:tabs>
+        <w:spacing w:after="0"/>
+        <w:ind w:left="360"/>
+        <w:outlineLvl w:val="1"/>
+        <w:rPr>
+          <w:rFonts w:cstheme="minorHAnsi"/>
+        </w:rPr>
+      </w:pPr>
+      <w:r>
+        <w:rPr>
+          <w:rFonts w:cstheme="minorHAnsi"/>
+        </w:rPr>
+        <w:t>2007-2019-PIT-Counts-by-CoC</w:t>
+      </w:r>
+      <w:r>
+        <w:rPr>
+          <w:rFonts w:cstheme="minorHAnsi"/>
+        </w:rPr>
+        <w:t xml:space="preserve"> </w:t>
+      </w:r>
+      <w:r>
+        <w:rPr>
+          <w:rFonts w:cstheme="minorHAnsi"/>
+        </w:rPr>
+        <w:t>(</w:t>
+      </w:r>
+      <w:r>
+        <w:rPr>
+          <w:rFonts w:cstheme="minorHAnsi"/>
+        </w:rPr>
+        <w:t>.xlsx</w:t>
+      </w:r>
+      <w:r>
+        <w:rPr>
+          <w:rFonts w:cstheme="minorHAnsi"/>
+        </w:rPr>
+        <w:t xml:space="preserve"> file)</w:t>
+      </w:r>
+    </w:p>
+    <w:p>
+      <w:pPr>
+        <w:pStyle w:val="ListParagraph"/>
+        <w:numPr>
+          <w:ilvl w:val="1"/>
+          <w:numId w:val="2"/>
+        </w:numPr>
+        <w:tabs>
+          <w:tab w:val="clear" w:pos="1800"/>
+          <w:tab w:val="num" w:pos="1080"/>
+        </w:tabs>
+        <w:spacing w:after="0"/>
+        <w:ind w:left="1080"/>
+        <w:outlineLvl w:val="1"/>
+        <w:rPr>
+          <w:rFonts w:cstheme="minorHAnsi"/>
+        </w:rPr>
+      </w:pPr>
+      <w:r>
+        <w:rPr>
+          <w:rFonts w:cstheme="minorHAnsi"/>
+        </w:rPr>
+        <w:t xml:space="preserve">Source: </w:t>
+      </w:r>
       <w:r>
         <w:rPr>
           <w:rFonts w:cstheme="minorHAnsi"/>
@@ -210,10 +281,52 @@
       <w:pPr>
         <w:pStyle w:val="ListParagraph"/>
         <w:numPr>
+          <w:ilvl w:val="1"/>
+          <w:numId w:val="2"/>
+        </w:numPr>
+        <w:tabs>
+          <w:tab w:val="clear" w:pos="1800"/>
+          <w:tab w:val="num" w:pos="1080"/>
+        </w:tabs>
+        <w:spacing w:after="0"/>
+        <w:ind w:left="1080"/>
+        <w:outlineLvl w:val="1"/>
+        <w:rPr>
+          <w:rFonts w:cstheme="minorHAnsi"/>
+        </w:rPr>
+      </w:pPr>
+      <w:r>
+        <w:rPr>
+          <w:rFonts w:cstheme="minorHAnsi"/>
+        </w:rPr>
+        <w:t xml:space="preserve">This data table presents information regarding Point-In-Time (PIT) Counts as a result of conducting counts of the homeless population at various </w:t>
+      </w:r>
+      <w:r>
+        <w:rPr>
+          <w:rFonts w:cstheme="minorHAnsi"/>
+        </w:rPr>
+        <w:t>Continuum of Care Programs (COCs)</w:t>
+      </w:r>
+      <w:r>
+        <w:rPr>
+          <w:rFonts w:cstheme="minorHAnsi"/>
+        </w:rPr>
+        <w:t xml:space="preserve"> across the nation. </w:t>
+      </w:r>
+    </w:p>
+    <w:p>
+      <w:pPr>
+        <w:pStyle w:val="ListParagraph"/>
+        <w:numPr>
           <w:ilvl w:val="0"/>
           <w:numId w:val="2"/>
         </w:numPr>
-        <w:spacing w:after="0"/>
+        <w:tabs>
+          <w:tab w:val="clear" w:pos="1080"/>
+          <w:tab w:val="num" w:pos="360"/>
+        </w:tabs>
+        <w:spacing w:before="100" w:beforeAutospacing="1" w:after="0"/>
+        <w:ind w:left="360"/>
         <w:outlineLvl w:val="1"/>
         <w:rPr>
           <w:rFonts w:cstheme="minorHAnsi"/>
@@ -223,19 +336,13 @@
         <w:rPr>
           <w:rFonts w:cstheme="minorHAnsi"/>
         </w:rPr>
-        <w:t>2007-2019-PIT-Counts-by-CoC</w:t>
-      </w:r>
-      <w:r>
-        <w:rPr>
-          <w:rFonts w:cstheme="minorHAnsi"/>
-        </w:rPr>
-        <w:t xml:space="preserve"> </w:t>
-      </w:r>
-      <w:r>
-        <w:rPr>
-          <w:rFonts w:cstheme="minorHAnsi"/>
-        </w:rPr>
-        <w:t>(</w:t>
+        <w:t>2018-Housing-Inventory-Count-Raw-File</w:t>
+      </w:r>
+      <w:r>
+        <w:rPr>
+          <w:rFonts w:cstheme="minorHAnsi"/>
+        </w:rPr>
+        <w:t xml:space="preserve"> (</w:t>
       </w:r>
       <w:r>
         <w:rPr>
@@ -257,7 +364,12 @@
           <w:ilvl w:val="1"/>
           <w:numId w:val="2"/>
         </w:numPr>
-        <w:spacing w:after="0"/>
+        <w:tabs>
+          <w:tab w:val="clear" w:pos="1800"/>
+          <w:tab w:val="num" w:pos="1080"/>
+        </w:tabs>
+        <w:spacing w:before="100" w:beforeAutospacing="1" w:after="0"/>
+        <w:ind w:left="1080"/>
         <w:outlineLvl w:val="1"/>
         <w:rPr>
           <w:rFonts w:cstheme="minorHAnsi"/>
@@ -267,146 +379,8 @@
         <w:rPr>
           <w:rFonts w:cstheme="minorHAnsi"/>
         </w:rPr>
-        <w:t xml:space="preserve">This data table presents information regarding Point-In-Time (PIT) Counts as a result of conducting counts of the homeless population at various </w:t>
-      </w:r>
-      <w:r>
-        <w:rPr>
-          <w:rFonts w:cstheme="minorHAnsi"/>
-        </w:rPr>
-        <w:t>Continuum of Care Programs (COCs)</w:t>
-      </w:r>
-      <w:r>
-        <w:rPr>
-          <w:rFonts w:cstheme="minorHAnsi"/>
-        </w:rPr>
-        <w:t xml:space="preserve"> across the nation. </w:t>
-      </w:r>
-      <w:bookmarkStart w:id="0" w:name="_GoBack"/>
-      <w:bookmarkEnd w:id="0"/>
-    </w:p>
-    <w:p>
-      <w:pPr>
-        <w:pStyle w:val="ListParagraph"/>
-        <w:numPr>
-          <w:ilvl w:val="0"/>
-          <w:numId w:val="2"/>
-        </w:numPr>
-        <w:spacing w:before="100" w:beforeAutospacing="1" w:after="0"/>
-        <w:outlineLvl w:val="1"/>
-        <w:rPr>
-          <w:rFonts w:cstheme="minorHAnsi"/>
-        </w:rPr>
-      </w:pPr>
-      <w:r>
-        <w:rPr>
-          <w:rFonts w:cstheme="minorHAnsi"/>
-        </w:rPr>
-        <w:t>2018-Housing-Inventory-Count-Raw-File</w:t>
-      </w:r>
-      <w:r>
-        <w:rPr>
-          <w:rFonts w:cstheme="minorHAnsi"/>
-        </w:rPr>
-        <w:t xml:space="preserve"> </w:t>
-      </w:r>
-      <w:r>
-        <w:rPr>
-          <w:rFonts w:cstheme="minorHAnsi"/>
-        </w:rPr>
-        <w:t>(</w:t>
-      </w:r>
-      <w:r>
-        <w:rPr>
-          <w:rFonts w:cstheme="minorHAnsi"/>
-        </w:rPr>
-        <w:t>.xlsx</w:t>
-      </w:r>
-      <w:r>
-        <w:rPr>
-          <w:rFonts w:cstheme="minorHAnsi"/>
-        </w:rPr>
-        <w:t xml:space="preserve"> file)</w:t>
-      </w:r>
-    </w:p>
-    <w:p>
-      <w:pPr>
-        <w:pStyle w:val="ListParagraph"/>
-        <w:numPr>
-          <w:ilvl w:val="1"/>
-          <w:numId w:val="2"/>
-        </w:numPr>
-        <w:spacing w:before="100" w:beforeAutospacing="1" w:after="0"/>
-        <w:outlineLvl w:val="1"/>
-        <w:rPr>
-          <w:rFonts w:cstheme="minorHAnsi"/>
-        </w:rPr>
-      </w:pPr>
-      <w:r>
-        <w:rPr>
-          <w:rFonts w:cstheme="minorHAnsi"/>
-        </w:rPr>
-        <w:t xml:space="preserve">This data table presents information regarding </w:t>
-      </w:r>
-      <w:r>
-        <w:rPr>
-          <w:rFonts w:cstheme="minorHAnsi"/>
-        </w:rPr>
-        <w:t>housing (</w:t>
-      </w:r>
-      <w:proofErr w:type="spellStart"/>
-      <w:r>
-        <w:rPr>
-          <w:rFonts w:cstheme="minorHAnsi"/>
-        </w:rPr>
-        <w:t>ie</w:t>
-      </w:r>
-      <w:proofErr w:type="spellEnd"/>
-      <w:r>
-        <w:rPr>
-          <w:rFonts w:cstheme="minorHAnsi"/>
-        </w:rPr>
-        <w:t xml:space="preserve">. </w:t>
-      </w:r>
-      <w:r>
-        <w:rPr>
-          <w:rFonts w:cstheme="minorHAnsi"/>
-        </w:rPr>
-        <w:t>how many beds</w:t>
-      </w:r>
-      <w:r>
-        <w:rPr>
-          <w:rFonts w:cstheme="minorHAnsi"/>
-        </w:rPr>
-        <w:t>)</w:t>
-      </w:r>
-      <w:r>
-        <w:rPr>
-          <w:rFonts w:cstheme="minorHAnsi"/>
-        </w:rPr>
-        <w:t xml:space="preserve"> available at each </w:t>
-      </w:r>
-      <w:r>
-        <w:rPr>
-          <w:rFonts w:cstheme="minorHAnsi"/>
-        </w:rPr>
-        <w:t>COC</w:t>
-      </w:r>
-      <w:r>
-        <w:rPr>
-          <w:rFonts w:cstheme="minorHAnsi"/>
-        </w:rPr>
-        <w:t xml:space="preserve"> across the nation.</w:t>
-      </w:r>
-    </w:p>
-    <w:p>
-      <w:pPr>
-        <w:spacing w:before="100" w:beforeAutospacing="1" w:after="0"/>
-        <w:ind w:firstLine="360"/>
-        <w:outlineLvl w:val="1"/>
-        <w:rPr>
-          <w:rFonts w:cstheme="minorHAnsi"/>
-        </w:rPr>
-      </w:pPr>
+        <w:t xml:space="preserve">Source: </w:t>
+      </w:r>
       <w:r>
         <w:rPr>
           <w:rFonts w:cstheme="minorHAnsi"/>
@@ -427,10 +401,90 @@
       <w:pPr>
         <w:pStyle w:val="ListParagraph"/>
         <w:numPr>
+          <w:ilvl w:val="1"/>
+          <w:numId w:val="2"/>
+        </w:numPr>
+        <w:tabs>
+          <w:tab w:val="clear" w:pos="1800"/>
+          <w:tab w:val="num" w:pos="1080"/>
+        </w:tabs>
+        <w:spacing w:before="100" w:beforeAutospacing="1" w:after="0"/>
+        <w:ind w:left="1080"/>
+        <w:outlineLvl w:val="1"/>
+        <w:rPr>
+          <w:rFonts w:cstheme="minorHAnsi"/>
+        </w:rPr>
+      </w:pPr>
+      <w:r>
+        <w:rPr>
+          <w:rFonts w:cstheme="minorHAnsi"/>
+        </w:rPr>
+        <w:t xml:space="preserve">This data table presents information regarding </w:t>
+      </w:r>
+      <w:r>
+        <w:rPr>
+          <w:rFonts w:cstheme="minorHAnsi"/>
+        </w:rPr>
+        <w:t>housing (</w:t>
+      </w:r>
+      <w:proofErr w:type="spellStart"/>
+      <w:r>
+        <w:rPr>
+          <w:rFonts w:cstheme="minorHAnsi"/>
+        </w:rPr>
+        <w:t>ie</w:t>
+      </w:r>
+      <w:proofErr w:type="spellEnd"/>
+      <w:r>
+        <w:rPr>
+          <w:rFonts w:cstheme="minorHAnsi"/>
+        </w:rPr>
+        <w:t xml:space="preserve">. </w:t>
+      </w:r>
+      <w:r>
+        <w:rPr>
+          <w:rFonts w:cstheme="minorHAnsi"/>
+        </w:rPr>
+        <w:t>how many beds</w:t>
+      </w:r>
+      <w:r>
+        <w:rPr>
+          <w:rFonts w:cstheme="minorHAnsi"/>
+        </w:rPr>
+        <w:t>)</w:t>
+      </w:r>
+      <w:r>
+        <w:rPr>
+          <w:rFonts w:cstheme="minorHAnsi"/>
+        </w:rPr>
+        <w:t xml:space="preserve"> available at each </w:t>
+      </w:r>
+      <w:r>
+        <w:rPr>
+          <w:rFonts w:cstheme="minorHAnsi"/>
+        </w:rPr>
+        <w:t>COC</w:t>
+      </w:r>
+      <w:r>
+        <w:rPr>
+          <w:rFonts w:cstheme="minorHAnsi"/>
+        </w:rPr>
+        <w:t xml:space="preserve"> across the nation.</w:t>
+      </w:r>
+    </w:p>
+    <w:p>
+      <w:pPr>
+        <w:pStyle w:val="ListParagraph"/>
+        <w:numPr>
           <w:ilvl w:val="0"/>
           <w:numId w:val="5"/>
         </w:numPr>
+        <w:tabs>
+          <w:tab w:val="clear" w:pos="1080"/>
+          <w:tab w:val="num" w:pos="360"/>
+        </w:tabs>
         <w:spacing w:after="0"/>
+        <w:ind w:left="360"/>
         <w:outlineLvl w:val="1"/>
         <w:rPr>
           <w:rFonts w:cstheme="minorHAnsi"/>
@@ -468,366 +522,443 @@
           <w:ilvl w:val="1"/>
           <w:numId w:val="5"/>
         </w:numPr>
+        <w:tabs>
+          <w:tab w:val="clear" w:pos="1800"/>
+          <w:tab w:val="num" w:pos="1080"/>
+        </w:tabs>
+        <w:spacing w:after="0"/>
+        <w:ind w:left="1080"/>
+        <w:outlineLvl w:val="1"/>
+        <w:rPr>
+          <w:rFonts w:cstheme="minorHAnsi"/>
+        </w:rPr>
+      </w:pPr>
+      <w:r>
+        <w:rPr>
+          <w:rFonts w:cstheme="minorHAnsi"/>
+        </w:rPr>
+        <w:t>This data table presents information regarding the total population of each county in California.</w:t>
+      </w:r>
+    </w:p>
+    <w:p>
+      <w:pPr>
+        <w:spacing w:before="100" w:beforeAutospacing="1"/>
+        <w:rPr>
+          <w:rFonts w:eastAsia="Times New Roman" w:cstheme="minorHAnsi"/>
+        </w:rPr>
+      </w:pPr>
+      <w:r>
+        <w:rPr>
+          <w:rStyle w:val="Heading1Char"/>
+        </w:rPr>
+        <w:t>Transform:</w:t>
+      </w:r>
+      <w:r>
+        <w:rPr>
+          <w:rFonts w:eastAsia="Times New Roman" w:cstheme="minorHAnsi"/>
+        </w:rPr>
+        <w:t xml:space="preserve"> </w:t>
+      </w:r>
+      <w:r>
+        <w:rPr>
+          <w:rFonts w:eastAsia="Times New Roman" w:cstheme="minorHAnsi"/>
+        </w:rPr>
+        <w:t xml:space="preserve">The following outlines the </w:t>
+      </w:r>
+      <w:r>
+        <w:rPr>
+          <w:rFonts w:eastAsia="Times New Roman" w:cstheme="minorHAnsi"/>
+        </w:rPr>
+        <w:t xml:space="preserve">process in which the </w:t>
+      </w:r>
+      <w:r>
+        <w:rPr>
+          <w:rFonts w:eastAsia="Times New Roman" w:cstheme="minorHAnsi"/>
+        </w:rPr>
+        <w:t>various data files were cleaned and transformed to include only the information necessary to answer our question:</w:t>
+      </w:r>
+    </w:p>
+    <w:p>
+      <w:pPr>
         <w:spacing w:after="0"/>
         <w:outlineLvl w:val="1"/>
         <w:rPr>
           <w:rFonts w:cstheme="minorHAnsi"/>
-        </w:rPr>
-      </w:pPr>
-      <w:r>
-        <w:rPr>
-          <w:rFonts w:cstheme="minorHAnsi"/>
-        </w:rPr>
-        <w:t>This data table presents information regarding the total population of each county in California.</w:t>
-      </w:r>
-    </w:p>
-    <w:p>
-      <w:pPr>
-        <w:spacing w:before="100" w:beforeAutospacing="1"/>
-        <w:rPr>
-          <w:rFonts w:eastAsia="Times New Roman" w:cstheme="minorHAnsi"/>
-        </w:rPr>
-      </w:pPr>
-      <w:r>
-        <w:rPr>
-          <w:rFonts w:eastAsia="Times New Roman" w:cstheme="minorHAnsi"/>
           <w:b/>
           <w:bCs/>
         </w:rPr>
-        <w:t>Transform:</w:t>
-      </w:r>
-      <w:r>
-        <w:rPr>
-          <w:rFonts w:eastAsia="Times New Roman" w:cstheme="minorHAnsi"/>
+      </w:pPr>
+      <w:r>
+        <w:rPr>
+          <w:rFonts w:cstheme="minorHAnsi"/>
+          <w:b/>
+          <w:bCs/>
+        </w:rPr>
+        <w:t>2007-2019-Point-In-Time</w:t>
+      </w:r>
+      <w:r>
+        <w:rPr>
+          <w:rFonts w:cstheme="minorHAnsi"/>
+          <w:b/>
+          <w:bCs/>
         </w:rPr>
         <w:t xml:space="preserve"> </w:t>
       </w:r>
       <w:r>
         <w:rPr>
-          <w:rFonts w:eastAsia="Times New Roman" w:cstheme="minorHAnsi"/>
-        </w:rPr>
-        <w:t xml:space="preserve">The following outlines the </w:t>
-      </w:r>
-      <w:r>
-        <w:rPr>
-          <w:rFonts w:eastAsia="Times New Roman" w:cstheme="minorHAnsi"/>
-        </w:rPr>
-        <w:t xml:space="preserve">process in which the </w:t>
-      </w:r>
-      <w:r>
-        <w:rPr>
-          <w:rFonts w:eastAsia="Times New Roman" w:cstheme="minorHAnsi"/>
-        </w:rPr>
-        <w:t>various data files were cleaned and transformed to include only the information necessary to answer our question:</w:t>
-      </w:r>
-    </w:p>
-    <w:p>
-      <w:pPr>
+          <w:rFonts w:cstheme="minorHAnsi"/>
+          <w:b/>
+          <w:bCs/>
+        </w:rPr>
+        <w:t>(PIT)-Counts-by-</w:t>
+      </w:r>
+      <w:proofErr w:type="spellStart"/>
+      <w:r>
+        <w:rPr>
+          <w:rFonts w:cstheme="minorHAnsi"/>
+          <w:b/>
+          <w:bCs/>
+        </w:rPr>
+        <w:t>CoC</w:t>
+      </w:r>
+      <w:proofErr w:type="spellEnd"/>
+    </w:p>
+    <w:p>
+      <w:pPr>
+        <w:pStyle w:val="ListParagraph"/>
+        <w:numPr>
+          <w:ilvl w:val="0"/>
+          <w:numId w:val="9"/>
+        </w:numPr>
+        <w:spacing w:after="100" w:afterAutospacing="1"/>
+        <w:rPr>
+          <w:rFonts w:eastAsia="Times New Roman" w:cstheme="minorHAnsi"/>
+        </w:rPr>
+      </w:pPr>
+      <w:r>
+        <w:rPr>
+          <w:rFonts w:eastAsia="Times New Roman" w:cstheme="minorHAnsi"/>
+        </w:rPr>
+        <w:t>Remove columns to narrow scope</w:t>
+      </w:r>
+      <w:r>
+        <w:rPr>
+          <w:rFonts w:eastAsia="Times New Roman" w:cstheme="minorHAnsi"/>
+        </w:rPr>
+        <w:t xml:space="preserve">; Federal data was </w:t>
+      </w:r>
+      <w:r>
+        <w:rPr>
+          <w:rFonts w:eastAsia="Times New Roman" w:cstheme="minorHAnsi"/>
+        </w:rPr>
+        <w:t xml:space="preserve">unnecessarily </w:t>
+      </w:r>
+      <w:r>
+        <w:rPr>
+          <w:rFonts w:eastAsia="Times New Roman" w:cstheme="minorHAnsi"/>
+        </w:rPr>
+        <w:t>wide</w:t>
+      </w:r>
+      <w:r>
+        <w:rPr>
+          <w:rFonts w:eastAsia="Times New Roman" w:cstheme="minorHAnsi"/>
+        </w:rPr>
+        <w:t xml:space="preserve"> as they subdivided the data across columns.  Our project was foc</w:t>
+      </w:r>
+      <w:r>
+        <w:rPr>
+          <w:rFonts w:eastAsia="Times New Roman" w:cstheme="minorHAnsi"/>
+        </w:rPr>
+        <w:t xml:space="preserve">used </w:t>
+      </w:r>
+      <w:r>
+        <w:rPr>
+          <w:rFonts w:eastAsia="Times New Roman" w:cstheme="minorHAnsi"/>
+        </w:rPr>
+        <w:t>on high level numbers:</w:t>
+      </w:r>
+      <w:r>
+        <w:rPr>
+          <w:rFonts w:eastAsia="Times New Roman" w:cstheme="minorHAnsi"/>
+        </w:rPr>
+        <w:t xml:space="preserve"> Total population by county, homeless population by county, and beds available for the homeless</w:t>
+      </w:r>
+    </w:p>
+    <w:p>
+      <w:pPr>
+        <w:pStyle w:val="ListParagraph"/>
+        <w:numPr>
+          <w:ilvl w:val="0"/>
+          <w:numId w:val="9"/>
+        </w:numPr>
+        <w:spacing w:before="100" w:beforeAutospacing="1" w:after="100" w:afterAutospacing="1"/>
+        <w:rPr>
+          <w:rFonts w:eastAsia="Times New Roman" w:cstheme="minorHAnsi"/>
+        </w:rPr>
+      </w:pPr>
+      <w:r>
+        <w:rPr>
+          <w:rFonts w:eastAsia="Times New Roman" w:cstheme="minorHAnsi"/>
+        </w:rPr>
+        <w:t>Use the most recent data available across all datasets.  2018 data was the most recent year available in all data sets</w:t>
+      </w:r>
+    </w:p>
+    <w:p>
+      <w:pPr>
+        <w:pStyle w:val="ListParagraph"/>
+        <w:numPr>
+          <w:ilvl w:val="0"/>
+          <w:numId w:val="9"/>
+        </w:numPr>
+        <w:spacing w:before="100" w:beforeAutospacing="1" w:after="100" w:afterAutospacing="1"/>
+        <w:rPr>
+          <w:rFonts w:eastAsia="Times New Roman" w:cstheme="minorHAnsi"/>
+        </w:rPr>
+      </w:pPr>
+      <w:r>
+        <w:rPr>
+          <w:rFonts w:eastAsia="Times New Roman" w:cstheme="minorHAnsi"/>
+        </w:rPr>
+        <w:t xml:space="preserve">Heavy transformation was required on the </w:t>
+      </w:r>
+      <w:proofErr w:type="spellStart"/>
+      <w:r>
+        <w:rPr>
+          <w:rFonts w:eastAsia="Times New Roman" w:cstheme="minorHAnsi"/>
+        </w:rPr>
+        <w:t>CoC</w:t>
+      </w:r>
+      <w:proofErr w:type="spellEnd"/>
+      <w:r>
+        <w:rPr>
+          <w:rFonts w:eastAsia="Times New Roman" w:cstheme="minorHAnsi"/>
+        </w:rPr>
+        <w:t xml:space="preserve"> Name field to extract the county name fr</w:t>
+      </w:r>
+      <w:r>
+        <w:rPr>
+          <w:rFonts w:eastAsia="Times New Roman" w:cstheme="minorHAnsi"/>
+        </w:rPr>
+        <w:t>o</w:t>
+      </w:r>
+      <w:r>
+        <w:rPr>
+          <w:rFonts w:eastAsia="Times New Roman" w:cstheme="minorHAnsi"/>
+        </w:rPr>
+        <w:t>m a field that is storing mixed data with mixed formatting.</w:t>
+      </w:r>
+    </w:p>
+    <w:p>
+      <w:pPr>
+        <w:pStyle w:val="ListParagraph"/>
+        <w:numPr>
+          <w:ilvl w:val="0"/>
+          <w:numId w:val="9"/>
+        </w:numPr>
+        <w:spacing w:before="100" w:beforeAutospacing="1" w:after="100" w:afterAutospacing="1"/>
+        <w:rPr>
+          <w:rFonts w:eastAsia="Times New Roman" w:cstheme="minorHAnsi"/>
+        </w:rPr>
+      </w:pPr>
+      <w:r>
+        <w:rPr>
+          <w:rFonts w:eastAsia="Times New Roman" w:cstheme="minorHAnsi"/>
+        </w:rPr>
+        <w:t>Reduce rows</w:t>
+      </w:r>
+    </w:p>
+    <w:p>
+      <w:pPr>
+        <w:pStyle w:val="ListParagraph"/>
+        <w:numPr>
+          <w:ilvl w:val="1"/>
+          <w:numId w:val="9"/>
+        </w:numPr>
+        <w:spacing w:before="100" w:beforeAutospacing="1" w:after="100" w:afterAutospacing="1"/>
+        <w:rPr>
+          <w:rFonts w:eastAsia="Times New Roman" w:cstheme="minorHAnsi"/>
+        </w:rPr>
+      </w:pPr>
+      <w:r>
+        <w:rPr>
+          <w:rFonts w:eastAsia="Times New Roman" w:cstheme="minorHAnsi"/>
+        </w:rPr>
+        <w:t>There was a lot of homeless data form the 2010 census, but we wanted more recent data.  2018 data was the most recent data available in all the datasets</w:t>
+      </w:r>
+    </w:p>
+    <w:p>
+      <w:pPr>
+        <w:pStyle w:val="ListParagraph"/>
+        <w:numPr>
+          <w:ilvl w:val="1"/>
+          <w:numId w:val="9"/>
+        </w:numPr>
+        <w:spacing w:before="100" w:beforeAutospacing="1" w:after="100" w:afterAutospacing="1"/>
+        <w:rPr>
+          <w:rFonts w:eastAsia="Times New Roman" w:cstheme="minorHAnsi"/>
+        </w:rPr>
+      </w:pPr>
+      <w:r>
+        <w:rPr>
+          <w:rFonts w:eastAsia="Times New Roman" w:cstheme="minorHAnsi"/>
+        </w:rPr>
+        <w:t>We focused our analysis on the state of California</w:t>
+      </w:r>
+    </w:p>
+    <w:p>
+      <w:pPr>
+        <w:pStyle w:val="ListParagraph"/>
+        <w:numPr>
+          <w:ilvl w:val="0"/>
+          <w:numId w:val="9"/>
+        </w:numPr>
+        <w:spacing w:before="100" w:beforeAutospacing="1" w:after="100" w:afterAutospacing="1"/>
+        <w:rPr>
+          <w:rFonts w:eastAsia="Times New Roman" w:cstheme="minorHAnsi"/>
+        </w:rPr>
+      </w:pPr>
+      <w:r>
+        <w:rPr>
+          <w:rFonts w:eastAsia="Times New Roman" w:cstheme="minorHAnsi"/>
+        </w:rPr>
+        <w:t>Resolve many-to-one between COC number and County Name</w:t>
+      </w:r>
+    </w:p>
+    <w:p>
+      <w:pPr>
+        <w:pStyle w:val="ListParagraph"/>
+        <w:numPr>
+          <w:ilvl w:val="1"/>
+          <w:numId w:val="9"/>
+        </w:numPr>
+        <w:spacing w:before="100" w:beforeAutospacing="1" w:after="100" w:afterAutospacing="1"/>
+        <w:rPr>
+          <w:rFonts w:eastAsia="Times New Roman" w:cstheme="minorHAnsi"/>
+        </w:rPr>
+      </w:pPr>
+      <w:r>
+        <w:rPr>
+          <w:rFonts w:eastAsia="Times New Roman" w:cstheme="minorHAnsi"/>
+        </w:rPr>
+        <w:lastRenderedPageBreak/>
+        <w:t>Federal homeless reporting is based on a Continuum of Care number which has one or many counties.  We had to resolve a many-to-one relationship to merge datasets fr</w:t>
+      </w:r>
+      <w:r>
+        <w:rPr>
+          <w:rFonts w:eastAsia="Times New Roman" w:cstheme="minorHAnsi"/>
+        </w:rPr>
+        <w:t>o</w:t>
+      </w:r>
+      <w:r>
+        <w:rPr>
+          <w:rFonts w:eastAsia="Times New Roman" w:cstheme="minorHAnsi"/>
+        </w:rPr>
+        <w:t>m different sources</w:t>
+      </w:r>
+      <w:r>
+        <w:rPr>
+          <w:rFonts w:eastAsia="Times New Roman" w:cstheme="minorHAnsi"/>
+        </w:rPr>
+        <w:t xml:space="preserve"> and levels of granularity.</w:t>
+      </w:r>
+    </w:p>
+    <w:p>
+      <w:pPr>
+        <w:spacing w:before="100" w:beforeAutospacing="1" w:after="0"/>
+        <w:outlineLvl w:val="1"/>
+        <w:rPr>
+          <w:rFonts w:cstheme="minorHAnsi"/>
+          <w:b/>
+          <w:bCs/>
+        </w:rPr>
+      </w:pPr>
+      <w:r>
+        <w:rPr>
+          <w:rFonts w:cstheme="minorHAnsi"/>
+          <w:b/>
+          <w:bCs/>
+        </w:rPr>
+        <w:t>2018-Housing-Inventory-Count-Raw-File</w:t>
+      </w:r>
+    </w:p>
+    <w:p>
+      <w:pPr>
+        <w:pStyle w:val="ListParagraph"/>
+        <w:numPr>
+          <w:ilvl w:val="0"/>
+          <w:numId w:val="8"/>
+        </w:numPr>
         <w:spacing w:after="0"/>
         <w:outlineLvl w:val="1"/>
         <w:rPr>
           <w:rFonts w:cstheme="minorHAnsi"/>
-          <w:b/>
-          <w:bCs/>
-        </w:rPr>
-      </w:pPr>
-      <w:r>
-        <w:rPr>
-          <w:rFonts w:cstheme="minorHAnsi"/>
-          <w:b/>
-          <w:bCs/>
-        </w:rPr>
-        <w:t>2007-2019-Point-In-</w:t>
-      </w:r>
-      <w:proofErr w:type="gramStart"/>
-      <w:r>
-        <w:rPr>
-          <w:rFonts w:cstheme="minorHAnsi"/>
-          <w:b/>
-          <w:bCs/>
-        </w:rPr>
-        <w:t>Time(</w:t>
-      </w:r>
-      <w:proofErr w:type="gramEnd"/>
-      <w:r>
-        <w:rPr>
-          <w:rFonts w:cstheme="minorHAnsi"/>
-          <w:b/>
-          <w:bCs/>
-        </w:rPr>
-        <w:t>PIT)-Counts-by-</w:t>
-      </w:r>
-      <w:proofErr w:type="spellStart"/>
-      <w:r>
-        <w:rPr>
-          <w:rFonts w:cstheme="minorHAnsi"/>
-          <w:b/>
-          <w:bCs/>
-        </w:rPr>
-        <w:t>CoC</w:t>
-      </w:r>
-      <w:proofErr w:type="spellEnd"/>
-    </w:p>
-    <w:p>
-      <w:pPr>
+        </w:rPr>
+      </w:pPr>
+      <w:r>
+        <w:rPr>
+          <w:rFonts w:cstheme="minorHAnsi"/>
+        </w:rPr>
+        <w:t>Removed columns not related to project question</w:t>
+      </w:r>
+    </w:p>
+    <w:p>
+      <w:pPr>
+        <w:pStyle w:val="ListParagraph"/>
         <w:numPr>
           <w:ilvl w:val="0"/>
-          <w:numId w:val="2"/>
+          <w:numId w:val="8"/>
         </w:numPr>
-        <w:spacing w:after="100" w:afterAutospacing="1"/>
-        <w:rPr>
-          <w:rFonts w:eastAsia="Times New Roman" w:cstheme="minorHAnsi"/>
-        </w:rPr>
-      </w:pPr>
-      <w:r>
-        <w:rPr>
-          <w:rFonts w:eastAsia="Times New Roman" w:cstheme="minorHAnsi"/>
-        </w:rPr>
-        <w:t>Remove columns to narrow scope</w:t>
-      </w:r>
-      <w:r>
-        <w:rPr>
-          <w:rFonts w:eastAsia="Times New Roman" w:cstheme="minorHAnsi"/>
-        </w:rPr>
-        <w:t xml:space="preserve">; Federal data was </w:t>
-      </w:r>
-      <w:r>
-        <w:rPr>
-          <w:rFonts w:eastAsia="Times New Roman" w:cstheme="minorHAnsi"/>
-        </w:rPr>
-        <w:t xml:space="preserve">unnecessarily </w:t>
-      </w:r>
-      <w:r>
-        <w:rPr>
-          <w:rFonts w:eastAsia="Times New Roman" w:cstheme="minorHAnsi"/>
-        </w:rPr>
-        <w:t>wide</w:t>
-      </w:r>
-      <w:r>
-        <w:rPr>
-          <w:rFonts w:eastAsia="Times New Roman" w:cstheme="minorHAnsi"/>
-        </w:rPr>
-        <w:t xml:space="preserve"> as they subdivided the data across columns.  Our project was foc</w:t>
-      </w:r>
-      <w:r>
-        <w:rPr>
-          <w:rFonts w:eastAsia="Times New Roman" w:cstheme="minorHAnsi"/>
-        </w:rPr>
-        <w:t xml:space="preserve">used </w:t>
-      </w:r>
-      <w:r>
-        <w:rPr>
-          <w:rFonts w:eastAsia="Times New Roman" w:cstheme="minorHAnsi"/>
-        </w:rPr>
-        <w:t>on high level numbers:</w:t>
-      </w:r>
-      <w:r>
-        <w:rPr>
-          <w:rFonts w:eastAsia="Times New Roman" w:cstheme="minorHAnsi"/>
-        </w:rPr>
-        <w:t xml:space="preserve"> Total population by county, homeless population by county, and beds available for the homeless</w:t>
-      </w:r>
-    </w:p>
-    <w:p>
-      <w:pPr>
+        <w:spacing w:after="0"/>
+        <w:outlineLvl w:val="1"/>
+        <w:rPr>
+          <w:rFonts w:cstheme="minorHAnsi"/>
+        </w:rPr>
+      </w:pPr>
+      <w:r>
+        <w:rPr>
+          <w:rFonts w:cstheme="minorHAnsi"/>
+        </w:rPr>
+        <w:t>Filtered rows by year (2018) and by location (CA)</w:t>
+      </w:r>
+    </w:p>
+    <w:p>
+      <w:pPr>
+        <w:pStyle w:val="ListParagraph"/>
         <w:numPr>
           <w:ilvl w:val="0"/>
-          <w:numId w:val="2"/>
+          <w:numId w:val="8"/>
         </w:numPr>
-        <w:spacing w:before="100" w:beforeAutospacing="1" w:after="100" w:afterAutospacing="1"/>
-        <w:rPr>
-          <w:rFonts w:eastAsia="Times New Roman" w:cstheme="minorHAnsi"/>
-        </w:rPr>
-      </w:pPr>
-      <w:r>
-        <w:rPr>
-          <w:rFonts w:eastAsia="Times New Roman" w:cstheme="minorHAnsi"/>
-        </w:rPr>
-        <w:t>Remove rows; focus on CA counties</w:t>
-      </w:r>
-      <w:r>
-        <w:rPr>
-          <w:rFonts w:eastAsia="Times New Roman" w:cstheme="minorHAnsi"/>
-        </w:rPr>
-        <w:t>.</w:t>
-      </w:r>
-    </w:p>
-    <w:p>
-      <w:pPr>
-        <w:numPr>
-          <w:ilvl w:val="0"/>
-          <w:numId w:val="2"/>
-        </w:numPr>
-        <w:spacing w:before="100" w:beforeAutospacing="1" w:after="100" w:afterAutospacing="1"/>
-        <w:rPr>
-          <w:rFonts w:eastAsia="Times New Roman" w:cstheme="minorHAnsi"/>
-        </w:rPr>
-      </w:pPr>
-      <w:r>
-        <w:rPr>
-          <w:rFonts w:eastAsia="Times New Roman" w:cstheme="minorHAnsi"/>
-        </w:rPr>
-        <w:t>Use the most recent data available across all datasets.  2018 data was the most recent year available in all data sets</w:t>
-      </w:r>
-    </w:p>
-    <w:p>
-      <w:pPr>
-        <w:numPr>
-          <w:ilvl w:val="0"/>
-          <w:numId w:val="2"/>
-        </w:numPr>
-        <w:spacing w:before="100" w:beforeAutospacing="1" w:after="100" w:afterAutospacing="1"/>
-        <w:rPr>
-          <w:rFonts w:eastAsia="Times New Roman" w:cstheme="minorHAnsi"/>
-        </w:rPr>
-      </w:pPr>
-      <w:r>
-        <w:rPr>
-          <w:rFonts w:eastAsia="Times New Roman" w:cstheme="minorHAnsi"/>
-        </w:rPr>
-        <w:t xml:space="preserve">Heavy transformation was required on the </w:t>
-      </w:r>
-      <w:proofErr w:type="spellStart"/>
-      <w:r>
-        <w:rPr>
-          <w:rFonts w:eastAsia="Times New Roman" w:cstheme="minorHAnsi"/>
-        </w:rPr>
-        <w:t>CoC</w:t>
-      </w:r>
-      <w:proofErr w:type="spellEnd"/>
-      <w:r>
-        <w:rPr>
-          <w:rFonts w:eastAsia="Times New Roman" w:cstheme="minorHAnsi"/>
-        </w:rPr>
-        <w:t xml:space="preserve"> Name field to extract the county name form a field that is storing mixed data with mixed formatting.</w:t>
-      </w:r>
-    </w:p>
-    <w:p>
-      <w:pPr>
-        <w:numPr>
-          <w:ilvl w:val="0"/>
-          <w:numId w:val="2"/>
-        </w:numPr>
-        <w:spacing w:before="100" w:beforeAutospacing="1" w:after="100" w:afterAutospacing="1"/>
-        <w:rPr>
-          <w:rFonts w:eastAsia="Times New Roman" w:cstheme="minorHAnsi"/>
-        </w:rPr>
-      </w:pPr>
-      <w:r>
-        <w:rPr>
-          <w:rFonts w:eastAsia="Times New Roman" w:cstheme="minorHAnsi"/>
-        </w:rPr>
-        <w:t>Reduce columns to focus on County population, homeless population by county, number of available beds.</w:t>
-      </w:r>
-    </w:p>
-    <w:p>
-      <w:pPr>
-        <w:numPr>
-          <w:ilvl w:val="0"/>
-          <w:numId w:val="2"/>
-        </w:numPr>
-        <w:spacing w:before="100" w:beforeAutospacing="1" w:after="100" w:afterAutospacing="1"/>
-        <w:rPr>
-          <w:rFonts w:eastAsia="Times New Roman" w:cstheme="minorHAnsi"/>
-        </w:rPr>
-      </w:pPr>
-      <w:r>
-        <w:rPr>
-          <w:rFonts w:eastAsia="Times New Roman" w:cstheme="minorHAnsi"/>
-        </w:rPr>
-        <w:t>Reduce rows</w:t>
-      </w:r>
-    </w:p>
-    <w:p>
-      <w:pPr>
-        <w:numPr>
-          <w:ilvl w:val="1"/>
-          <w:numId w:val="2"/>
-        </w:numPr>
-        <w:spacing w:before="100" w:beforeAutospacing="1" w:after="100" w:afterAutospacing="1"/>
-        <w:rPr>
-          <w:rFonts w:eastAsia="Times New Roman" w:cstheme="minorHAnsi"/>
-        </w:rPr>
-      </w:pPr>
-      <w:r>
-        <w:rPr>
-          <w:rFonts w:eastAsia="Times New Roman" w:cstheme="minorHAnsi"/>
-        </w:rPr>
-        <w:t>There was a lot of homeless data form the 2010 census, but we wanted more recent data.  2018 data was the most recent data available in all the datasets</w:t>
-      </w:r>
-    </w:p>
-    <w:p>
-      <w:pPr>
-        <w:numPr>
-          <w:ilvl w:val="1"/>
-          <w:numId w:val="2"/>
-        </w:numPr>
-        <w:spacing w:before="100" w:beforeAutospacing="1" w:after="100" w:afterAutospacing="1"/>
-        <w:rPr>
-          <w:rFonts w:eastAsia="Times New Roman" w:cstheme="minorHAnsi"/>
-        </w:rPr>
-      </w:pPr>
-      <w:r>
-        <w:rPr>
-          <w:rFonts w:eastAsia="Times New Roman" w:cstheme="minorHAnsi"/>
-        </w:rPr>
-        <w:lastRenderedPageBreak/>
-        <w:t>We focused our analysis on the state of California</w:t>
-      </w:r>
-    </w:p>
-    <w:p>
-      <w:pPr>
-        <w:numPr>
-          <w:ilvl w:val="0"/>
-          <w:numId w:val="2"/>
-        </w:numPr>
-        <w:spacing w:before="100" w:beforeAutospacing="1" w:after="100" w:afterAutospacing="1"/>
-        <w:rPr>
-          <w:rFonts w:eastAsia="Times New Roman" w:cstheme="minorHAnsi"/>
-        </w:rPr>
-      </w:pPr>
-      <w:r>
-        <w:rPr>
-          <w:rFonts w:eastAsia="Times New Roman" w:cstheme="minorHAnsi"/>
-        </w:rPr>
-        <w:t>Resolve many-to-one between COC number and County Name</w:t>
-      </w:r>
-    </w:p>
-    <w:p>
-      <w:pPr>
-        <w:numPr>
-          <w:ilvl w:val="0"/>
-          <w:numId w:val="2"/>
-        </w:numPr>
-        <w:spacing w:before="100" w:beforeAutospacing="1" w:after="100" w:afterAutospacing="1"/>
-        <w:rPr>
-          <w:rFonts w:eastAsia="Times New Roman" w:cstheme="minorHAnsi"/>
-        </w:rPr>
-      </w:pPr>
-      <w:r>
-        <w:rPr>
-          <w:rFonts w:eastAsia="Times New Roman" w:cstheme="minorHAnsi"/>
-        </w:rPr>
-        <w:t>Federal homeless reporting is based on a Continuum of Care number which has one or many counties.  We had to resolve a many-to-one relationship to merge datasets form different sources.</w:t>
-      </w:r>
-    </w:p>
-    <w:p>
-      <w:pPr>
-        <w:spacing w:before="100" w:beforeAutospacing="1" w:after="0"/>
+        <w:spacing w:after="0"/>
         <w:outlineLvl w:val="1"/>
         <w:rPr>
           <w:rFonts w:cstheme="minorHAnsi"/>
-          <w:b/>
-          <w:bCs/>
-        </w:rPr>
-      </w:pPr>
-      <w:r>
-        <w:rPr>
-          <w:rFonts w:cstheme="minorHAnsi"/>
-          <w:b/>
-          <w:bCs/>
-        </w:rPr>
-        <w:t>2018-Housing-Inventory-Count-Raw-File</w:t>
+        </w:rPr>
+      </w:pPr>
+      <w:r>
+        <w:rPr>
+          <w:rFonts w:cstheme="minorHAnsi"/>
+        </w:rPr>
+        <w:t xml:space="preserve">Found multiple entries for Total Bed based on different inventory dates.  Grouped data by facility and </w:t>
+      </w:r>
+      <w:r>
+        <w:rPr>
+          <w:rFonts w:cstheme="minorHAnsi"/>
+        </w:rPr>
+        <w:t xml:space="preserve">eliminated duplicates using by </w:t>
+      </w:r>
+      <w:proofErr w:type="gramStart"/>
+      <w:r>
+        <w:rPr>
+          <w:rFonts w:cstheme="minorHAnsi"/>
+        </w:rPr>
+        <w:t>max(</w:t>
+      </w:r>
+      <w:proofErr w:type="gramEnd"/>
+      <w:r>
+        <w:rPr>
+          <w:rFonts w:cstheme="minorHAnsi"/>
+        </w:rPr>
+        <w:t xml:space="preserve">Total Beds)  </w:t>
       </w:r>
     </w:p>
     <w:p>
@@ -867,7 +998,12 @@
           <w:ilvl w:val="0"/>
           <w:numId w:val="6"/>
         </w:numPr>
+        <w:tabs>
+          <w:tab w:val="clear" w:pos="720"/>
+          <w:tab w:val="num" w:pos="360"/>
+        </w:tabs>
         <w:spacing w:after="0"/>
+        <w:ind w:left="360"/>
         <w:outlineLvl w:val="1"/>
         <w:rPr>
           <w:rFonts w:cstheme="minorHAnsi"/>
@@ -889,7 +1025,12 @@
           <w:ilvl w:val="1"/>
           <w:numId w:val="6"/>
         </w:numPr>
+        <w:tabs>
+          <w:tab w:val="clear" w:pos="1440"/>
+          <w:tab w:val="num" w:pos="1080"/>
+        </w:tabs>
         <w:spacing w:after="0"/>
+        <w:ind w:left="1080"/>
         <w:outlineLvl w:val="1"/>
         <w:rPr>
           <w:rFonts w:cstheme="minorHAnsi"/>
@@ -911,7 +1052,12 @@
           <w:ilvl w:val="2"/>
           <w:numId w:val="6"/>
         </w:numPr>
+        <w:tabs>
+          <w:tab w:val="clear" w:pos="2160"/>
+          <w:tab w:val="num" w:pos="1800"/>
+        </w:tabs>
         <w:spacing w:after="0"/>
+        <w:ind w:left="1800"/>
         <w:outlineLvl w:val="1"/>
         <w:rPr>
           <w:rFonts w:cstheme="minorHAnsi"/>
@@ -931,7 +1077,12 @@
           <w:ilvl w:val="3"/>
           <w:numId w:val="6"/>
         </w:numPr>
+        <w:tabs>
+          <w:tab w:val="clear" w:pos="2880"/>
+          <w:tab w:val="num" w:pos="2520"/>
+        </w:tabs>
         <w:spacing w:after="0"/>
+        <w:ind w:left="2520"/>
         <w:outlineLvl w:val="1"/>
         <w:rPr>
           <w:rFonts w:cstheme="minorHAnsi"/>
@@ -965,7 +1116,12 @@
           <w:ilvl w:val="3"/>
           <w:numId w:val="6"/>
         </w:numPr>
+        <w:tabs>
+          <w:tab w:val="clear" w:pos="2880"/>
+          <w:tab w:val="num" w:pos="2520"/>
+        </w:tabs>
         <w:spacing w:after="0"/>
+        <w:ind w:left="2520"/>
         <w:outlineLvl w:val="1"/>
         <w:rPr>
           <w:rFonts w:cstheme="minorHAnsi"/>
@@ -1003,7 +1159,12 @@
           <w:ilvl w:val="2"/>
           <w:numId w:val="6"/>
         </w:numPr>
+        <w:tabs>
+          <w:tab w:val="clear" w:pos="2160"/>
+          <w:tab w:val="num" w:pos="1800"/>
+        </w:tabs>
         <w:spacing w:after="0"/>
+        <w:ind w:left="1800"/>
         <w:outlineLvl w:val="1"/>
         <w:rPr>
           <w:rFonts w:cstheme="minorHAnsi"/>
@@ -1025,7 +1186,12 @@
           <w:ilvl w:val="3"/>
           <w:numId w:val="6"/>
         </w:numPr>
+        <w:tabs>
+          <w:tab w:val="clear" w:pos="2880"/>
+          <w:tab w:val="num" w:pos="2520"/>
+        </w:tabs>
         <w:spacing w:after="0"/>
+        <w:ind w:left="2520"/>
         <w:outlineLvl w:val="1"/>
         <w:rPr>
           <w:rFonts w:cstheme="minorHAnsi"/>
@@ -1045,7 +1211,12 @@
           <w:ilvl w:val="1"/>
           <w:numId w:val="6"/>
         </w:numPr>
+        <w:tabs>
+          <w:tab w:val="clear" w:pos="1440"/>
+          <w:tab w:val="num" w:pos="1080"/>
+        </w:tabs>
         <w:spacing w:after="0"/>
+        <w:ind w:left="1080"/>
         <w:outlineLvl w:val="1"/>
         <w:rPr>
           <w:rFonts w:cstheme="minorHAnsi"/>
@@ -1073,7 +1244,12 @@
           <w:ilvl w:val="1"/>
           <w:numId w:val="6"/>
         </w:numPr>
+        <w:tabs>
+          <w:tab w:val="clear" w:pos="1440"/>
+          <w:tab w:val="num" w:pos="1080"/>
+        </w:tabs>
         <w:spacing w:after="0"/>
+        <w:ind w:left="1080"/>
         <w:outlineLvl w:val="1"/>
         <w:rPr>
           <w:rFonts w:cstheme="minorHAnsi"/>
@@ -1093,7 +1269,12 @@
           <w:ilvl w:val="2"/>
           <w:numId w:val="6"/>
         </w:numPr>
+        <w:tabs>
+          <w:tab w:val="clear" w:pos="2160"/>
+          <w:tab w:val="num" w:pos="1800"/>
+        </w:tabs>
         <w:spacing w:after="0"/>
+        <w:ind w:left="1800"/>
         <w:outlineLvl w:val="1"/>
         <w:rPr>
           <w:rFonts w:cstheme="minorHAnsi"/>
@@ -1113,7 +1294,12 @@
           <w:ilvl w:val="2"/>
           <w:numId w:val="6"/>
         </w:numPr>
+        <w:tabs>
+          <w:tab w:val="clear" w:pos="2160"/>
+          <w:tab w:val="num" w:pos="1800"/>
+        </w:tabs>
         <w:spacing w:after="0"/>
+        <w:ind w:left="1800"/>
         <w:outlineLvl w:val="1"/>
         <w:rPr>
           <w:rFonts w:cstheme="minorHAnsi"/>
@@ -1147,7 +1333,12 @@
           <w:ilvl w:val="2"/>
           <w:numId w:val="6"/>
         </w:numPr>
+        <w:tabs>
+          <w:tab w:val="clear" w:pos="2160"/>
+          <w:tab w:val="num" w:pos="1800"/>
+        </w:tabs>
         <w:spacing w:after="0"/>
+        <w:ind w:left="1800"/>
         <w:outlineLvl w:val="1"/>
         <w:rPr>
           <w:rFonts w:cstheme="minorHAnsi"/>
@@ -1167,7 +1358,12 @@
           <w:ilvl w:val="2"/>
           <w:numId w:val="6"/>
         </w:numPr>
+        <w:tabs>
+          <w:tab w:val="clear" w:pos="2160"/>
+          <w:tab w:val="num" w:pos="1800"/>
+        </w:tabs>
         <w:spacing w:after="0"/>
+        <w:ind w:left="1800"/>
         <w:outlineLvl w:val="1"/>
         <w:rPr>
           <w:rFonts w:cstheme="minorHAnsi"/>
@@ -1187,7 +1383,12 @@
           <w:ilvl w:val="2"/>
           <w:numId w:val="6"/>
         </w:numPr>
+        <w:tabs>
+          <w:tab w:val="clear" w:pos="2160"/>
+          <w:tab w:val="num" w:pos="1800"/>
+        </w:tabs>
         <w:spacing w:after="0"/>
+        <w:ind w:left="1800"/>
         <w:outlineLvl w:val="1"/>
         <w:rPr>
           <w:rFonts w:cstheme="minorHAnsi"/>
@@ -1209,9 +1410,7 @@
       </w:pPr>
       <w:r>
         <w:rPr>
-          <w:rFonts w:eastAsia="Times New Roman" w:cstheme="minorHAnsi"/>
-          <w:b/>
-          <w:bCs/>
+          <w:rStyle w:val="Heading1Char"/>
         </w:rPr>
         <w:t>Load:</w:t>
       </w:r>
@@ -1219,14 +1418,105 @@
         <w:rPr>
           <w:rFonts w:eastAsia="Times New Roman" w:cstheme="minorHAnsi"/>
         </w:rPr>
-        <w:t xml:space="preserve"> the final database, tables/collections, and why this was chosen.</w:t>
-      </w:r>
-    </w:p>
-    <w:p>
-      <w:pPr>
+        <w:t xml:space="preserve"> </w:t>
+      </w:r>
+      <w:r>
+        <w:rPr>
+          <w:rFonts w:eastAsia="Times New Roman" w:cstheme="minorHAnsi"/>
+        </w:rPr>
+        <w:t xml:space="preserve"> Describe </w:t>
+      </w:r>
+      <w:r>
+        <w:rPr>
+          <w:rFonts w:eastAsia="Times New Roman" w:cstheme="minorHAnsi"/>
+        </w:rPr>
+        <w:t>the final database, tables/collections, and why this was chosen.</w:t>
+      </w:r>
+    </w:p>
+    <w:p>
+      <w:pPr>
+        <w:spacing w:before="100" w:beforeAutospacing="1" w:after="100" w:afterAutospacing="1"/>
+        <w:rPr>
+          <w:rFonts w:eastAsia="Times New Roman" w:cstheme="minorHAnsi"/>
+        </w:rPr>
+      </w:pPr>
+      <w:r>
+        <w:rPr>
+          <w:rFonts w:eastAsia="Times New Roman" w:cstheme="minorHAnsi"/>
+        </w:rPr>
+        <w:t xml:space="preserve">Both </w:t>
+      </w:r>
+      <w:proofErr w:type="spellStart"/>
+      <w:r>
+        <w:rPr>
+          <w:rFonts w:eastAsia="Times New Roman" w:cstheme="minorHAnsi"/>
+        </w:rPr>
+        <w:t>PostGres</w:t>
+      </w:r>
+      <w:proofErr w:type="spellEnd"/>
+      <w:r>
+        <w:rPr>
+          <w:rFonts w:eastAsia="Times New Roman" w:cstheme="minorHAnsi"/>
+        </w:rPr>
+        <w:t xml:space="preserve"> and Mongo</w:t>
+      </w:r>
+      <w:r>
+        <w:rPr>
+          <w:rFonts w:eastAsia="Times New Roman" w:cstheme="minorHAnsi"/>
+        </w:rPr>
+        <w:t>DB</w:t>
+      </w:r>
+      <w:r>
+        <w:rPr>
+          <w:rFonts w:eastAsia="Times New Roman" w:cstheme="minorHAnsi"/>
+        </w:rPr>
+        <w:t xml:space="preserve"> are viable choices for this project. </w:t>
+      </w:r>
+      <w:r>
+        <w:rPr>
+          <w:rFonts w:eastAsia="Times New Roman" w:cstheme="minorHAnsi"/>
+        </w:rPr>
+        <w:t xml:space="preserve"> </w:t>
+      </w:r>
+      <w:r>
+        <w:rPr>
+          <w:rFonts w:eastAsia="Times New Roman" w:cstheme="minorHAnsi"/>
+        </w:rPr>
+        <w:t xml:space="preserve">SQL Relational Database Post </w:t>
+      </w:r>
+      <w:proofErr w:type="spellStart"/>
+      <w:r>
+        <w:rPr>
+          <w:rFonts w:eastAsia="Times New Roman" w:cstheme="minorHAnsi"/>
+        </w:rPr>
+        <w:t>Gres</w:t>
+      </w:r>
+      <w:proofErr w:type="spellEnd"/>
+      <w:r>
+        <w:rPr>
+          <w:rFonts w:eastAsia="Times New Roman" w:cstheme="minorHAnsi"/>
+        </w:rPr>
+        <w:t xml:space="preserve"> was chosen due</w:t>
+      </w:r>
+      <w:r>
+        <w:rPr>
+          <w:rFonts w:eastAsia="Times New Roman" w:cstheme="minorHAnsi"/>
+        </w:rPr>
+        <w:t xml:space="preserve"> for the following reasons</w:t>
+      </w:r>
+      <w:r>
+        <w:rPr>
+          <w:rFonts w:eastAsia="Times New Roman" w:cstheme="minorHAnsi"/>
+        </w:rPr>
+        <w:t>:</w:t>
+      </w:r>
+    </w:p>
+    <w:p>
+      <w:pPr>
+        <w:pStyle w:val="ListParagraph"/>
         <w:numPr>
           <w:ilvl w:val="0"/>
-          <w:numId w:val="2"/>
+          <w:numId w:val="10"/>
         </w:numPr>
         <w:spacing w:before="100" w:beforeAutospacing="1" w:after="100" w:afterAutospacing="1"/>
         <w:rPr>
@@ -1237,35 +1527,62 @@
         <w:rPr>
           <w:rFonts w:eastAsia="Times New Roman" w:cstheme="minorHAnsi"/>
         </w:rPr>
-        <w:t xml:space="preserve">Both </w:t>
-      </w:r>
-      <w:proofErr w:type="spellStart"/>
-      <w:r>
-        <w:rPr>
-          <w:rFonts w:eastAsia="Times New Roman" w:cstheme="minorHAnsi"/>
-        </w:rPr>
-        <w:t>PostGres</w:t>
-      </w:r>
-      <w:proofErr w:type="spellEnd"/>
-      <w:r>
-        <w:rPr>
-          <w:rFonts w:eastAsia="Times New Roman" w:cstheme="minorHAnsi"/>
-        </w:rPr>
-        <w:t xml:space="preserve"> and Mongo </w:t>
-      </w:r>
-      <w:proofErr w:type="spellStart"/>
-      <w:r>
-        <w:rPr>
-          <w:rFonts w:eastAsia="Times New Roman" w:cstheme="minorHAnsi"/>
-        </w:rPr>
-        <w:t>db</w:t>
-      </w:r>
-      <w:proofErr w:type="spellEnd"/>
-      <w:r>
-        <w:rPr>
-          <w:rFonts w:eastAsia="Times New Roman" w:cstheme="minorHAnsi"/>
-        </w:rPr>
-        <w:t xml:space="preserve"> are viable choices for this project. </w:t>
+        <w:t>The size of the dataset is small is does require a big data platform like Mongo</w:t>
+      </w:r>
+      <w:r>
+        <w:rPr>
+          <w:rFonts w:eastAsia="Times New Roman" w:cstheme="minorHAnsi"/>
+        </w:rPr>
+        <w:t>DB</w:t>
+      </w:r>
+      <w:r>
+        <w:rPr>
+          <w:rFonts w:eastAsia="Times New Roman" w:cstheme="minorHAnsi"/>
+        </w:rPr>
+        <w:t xml:space="preserve">. </w:t>
+      </w:r>
+    </w:p>
+    <w:p>
+      <w:pPr>
+        <w:pStyle w:val="ListParagraph"/>
+        <w:numPr>
+          <w:ilvl w:val="0"/>
+          <w:numId w:val="10"/>
+        </w:numPr>
+        <w:spacing w:before="100" w:beforeAutospacing="1" w:after="100" w:afterAutospacing="1"/>
+        <w:rPr>
+          <w:rFonts w:eastAsia="Times New Roman" w:cstheme="minorHAnsi"/>
+        </w:rPr>
+      </w:pPr>
+      <w:r>
+        <w:rPr>
+          <w:rFonts w:eastAsia="Times New Roman" w:cstheme="minorHAnsi"/>
+        </w:rPr>
+        <w:t xml:space="preserve">The data structures are fixed and not changing.  In other words, we did not need the data structure flexibility </w:t>
+      </w:r>
+      <w:r>
+        <w:rPr>
+          <w:rFonts w:eastAsia="Times New Roman" w:cstheme="minorHAnsi"/>
+        </w:rPr>
+        <w:t xml:space="preserve">supported by </w:t>
+      </w:r>
+      <w:r>
+        <w:rPr>
+          <w:rFonts w:eastAsia="Times New Roman" w:cstheme="minorHAnsi"/>
+        </w:rPr>
+        <w:t>Mongo</w:t>
+      </w:r>
+      <w:r>
+        <w:rPr>
+          <w:rFonts w:eastAsia="Times New Roman" w:cstheme="minorHAnsi"/>
+        </w:rPr>
+        <w:t>DB</w:t>
+      </w:r>
+      <w:r>
+        <w:rPr>
+          <w:rFonts w:eastAsia="Times New Roman" w:cstheme="minorHAnsi"/>
+        </w:rPr>
+        <w:t>.</w:t>
       </w:r>
       <w:r>
         <w:rPr>
@@ -1273,92 +1590,24 @@
         </w:rPr>
         <w:t xml:space="preserve"> </w:t>
       </w:r>
-      <w:r>
-        <w:rPr>
-          <w:rFonts w:eastAsia="Times New Roman" w:cstheme="minorHAnsi"/>
-        </w:rPr>
-        <w:t xml:space="preserve">SQL Relational Database Post </w:t>
-      </w:r>
-      <w:proofErr w:type="spellStart"/>
-      <w:r>
-        <w:rPr>
-          <w:rFonts w:eastAsia="Times New Roman" w:cstheme="minorHAnsi"/>
-        </w:rPr>
-        <w:t>Gres</w:t>
-      </w:r>
-      <w:proofErr w:type="spellEnd"/>
-      <w:r>
-        <w:rPr>
-          <w:rFonts w:eastAsia="Times New Roman" w:cstheme="minorHAnsi"/>
-        </w:rPr>
-        <w:t xml:space="preserve"> was chosen due</w:t>
-      </w:r>
-      <w:r>
-        <w:rPr>
-          <w:rFonts w:eastAsia="Times New Roman" w:cstheme="minorHAnsi"/>
-        </w:rPr>
-        <w:t xml:space="preserve"> for the following reasons</w:t>
-      </w:r>
-    </w:p>
-    <w:p>
-      <w:pPr>
+    </w:p>
+    <w:p>
+      <w:pPr>
+        <w:pStyle w:val="ListParagraph"/>
+        <w:numPr>
+          <w:ilvl w:val="0"/>
+          <w:numId w:val="10"/>
+        </w:numPr>
         <w:spacing w:before="100" w:beforeAutospacing="1" w:after="100" w:afterAutospacing="1"/>
-        <w:ind w:left="360"/>
-        <w:rPr>
-          <w:rFonts w:eastAsia="Times New Roman" w:cstheme="minorHAnsi"/>
-        </w:rPr>
-      </w:pPr>
-      <w:r>
-        <w:rPr>
-          <w:rFonts w:eastAsia="Times New Roman" w:cstheme="minorHAnsi"/>
-        </w:rPr>
-        <w:t xml:space="preserve">1) The size of the dataset is small is does require a big data platform like Mongo db. </w:t>
-      </w:r>
-    </w:p>
-    <w:p>
-      <w:pPr>
-        <w:spacing w:before="100" w:beforeAutospacing="1" w:after="100" w:afterAutospacing="1"/>
-        <w:ind w:left="360"/>
-        <w:rPr>
-          <w:rFonts w:eastAsia="Times New Roman" w:cstheme="minorHAnsi"/>
-        </w:rPr>
-      </w:pPr>
-      <w:r>
-        <w:rPr>
-          <w:rFonts w:eastAsia="Times New Roman" w:cstheme="minorHAnsi"/>
-        </w:rPr>
-        <w:t xml:space="preserve">2) The data structures are fixed and not changing.  In other words, we did not need the data structure flexibility Mongo supports </w:t>
-      </w:r>
-    </w:p>
-    <w:p>
-      <w:pPr>
-        <w:spacing w:before="100" w:beforeAutospacing="1" w:after="100" w:afterAutospacing="1"/>
-        <w:ind w:left="360"/>
-        <w:rPr>
-          <w:rFonts w:eastAsia="Times New Roman" w:cstheme="minorHAnsi"/>
-        </w:rPr>
-      </w:pPr>
-      <w:r>
-        <w:rPr>
-          <w:rFonts w:eastAsia="Times New Roman" w:cstheme="minorHAnsi"/>
-        </w:rPr>
-        <w:t>3) We wanted to create an Entity Relationship diagram to show how the tables from different related to each other.</w:t>
-      </w:r>
-    </w:p>
-    <w:p>
-      <w:pPr>
-        <w:spacing w:before="100" w:beforeAutospacing="1" w:after="100" w:afterAutospacing="1"/>
-        <w:ind w:left="360"/>
-        <w:rPr>
-          <w:rFonts w:eastAsia="Times New Roman" w:cstheme="minorHAnsi"/>
-        </w:rPr>
-      </w:pPr>
-      <w:r>
-        <w:rPr>
-          <w:rFonts w:eastAsia="Times New Roman" w:cstheme="minorHAnsi"/>
-        </w:rPr>
-        <w:lastRenderedPageBreak/>
-        <w:t xml:space="preserve">3) And practically speaking, the team had more experience with SQL and felt they </w:t>
+        <w:rPr>
+          <w:rFonts w:eastAsia="Times New Roman" w:cstheme="minorHAnsi"/>
+        </w:rPr>
+      </w:pPr>
+      <w:r>
+        <w:rPr>
+          <w:rFonts w:eastAsia="Times New Roman" w:cstheme="minorHAnsi"/>
+        </w:rPr>
+        <w:t xml:space="preserve">And practically speaking, the team had more experience with SQL and felt they </w:t>
       </w:r>
       <w:r>
         <w:rPr>
@@ -1387,15 +1636,21 @@
           <w:ilvl w:val="0"/>
           <w:numId w:val="1"/>
         </w:numPr>
+        <w:tabs>
+          <w:tab w:val="clear" w:pos="360"/>
+          <w:tab w:val="num" w:pos="-360"/>
+        </w:tabs>
         <w:spacing w:before="100" w:beforeAutospacing="1" w:after="100" w:afterAutospacing="1"/>
-        <w:rPr>
-          <w:rFonts w:eastAsia="Times New Roman" w:cstheme="minorHAnsi"/>
-        </w:rPr>
-      </w:pPr>
-      <w:r>
-        <w:rPr>
-          <w:rFonts w:eastAsia="Times New Roman" w:cstheme="minorHAnsi"/>
-        </w:rPr>
+        <w:ind w:left="0"/>
+        <w:rPr>
+          <w:rFonts w:eastAsia="Times New Roman" w:cstheme="minorHAnsi"/>
+        </w:rPr>
+      </w:pPr>
+      <w:r>
+        <w:rPr>
+          <w:rFonts w:eastAsia="Times New Roman" w:cstheme="minorHAnsi"/>
+        </w:rPr>
+        <w:lastRenderedPageBreak/>
         <w:t>The final tables or collections that will be used in the production database.</w:t>
       </w:r>
     </w:p>
@@ -1405,16 +1660,61 @@
           <w:ilvl w:val="1"/>
           <w:numId w:val="1"/>
         </w:numPr>
+        <w:tabs>
+          <w:tab w:val="clear" w:pos="1080"/>
+          <w:tab w:val="num" w:pos="360"/>
+        </w:tabs>
         <w:spacing w:before="100" w:beforeAutospacing="1" w:after="100" w:afterAutospacing="1"/>
-        <w:rPr>
-          <w:rFonts w:eastAsia="Times New Roman" w:cstheme="minorHAnsi"/>
-        </w:rPr>
-      </w:pPr>
-      <w:r>
-        <w:rPr>
-          <w:rFonts w:eastAsia="Times New Roman" w:cstheme="minorHAnsi"/>
-        </w:rPr>
-        <w:t>CA homeless population by County</w:t>
+        <w:ind w:left="360"/>
+        <w:rPr>
+          <w:rFonts w:eastAsia="Times New Roman" w:cstheme="minorHAnsi"/>
+        </w:rPr>
+      </w:pPr>
+      <w:r>
+        <w:rPr>
+          <w:rFonts w:eastAsia="Times New Roman" w:cstheme="minorHAnsi"/>
+          <w:b/>
+          <w:bCs/>
+        </w:rPr>
+        <w:t>population</w:t>
+      </w:r>
+      <w:r>
+        <w:rPr>
+          <w:rFonts w:eastAsia="Times New Roman" w:cstheme="minorHAnsi"/>
+        </w:rPr>
+        <w:t xml:space="preserve"> </w:t>
+      </w:r>
+      <w:proofErr w:type="gramStart"/>
+      <w:r>
+        <w:rPr>
+          <w:rFonts w:eastAsia="Times New Roman" w:cstheme="minorHAnsi"/>
+        </w:rPr>
+        <w:t>-</w:t>
+      </w:r>
+      <w:r>
+        <w:rPr>
+          <w:rFonts w:eastAsia="Times New Roman" w:cstheme="minorHAnsi"/>
+        </w:rPr>
+        <w:t xml:space="preserve">  </w:t>
+      </w:r>
+      <w:r>
+        <w:rPr>
+          <w:rFonts w:eastAsia="Times New Roman" w:cstheme="minorHAnsi"/>
+        </w:rPr>
+        <w:t>CA</w:t>
+      </w:r>
+      <w:proofErr w:type="gramEnd"/>
+      <w:r>
+        <w:rPr>
+          <w:rFonts w:eastAsia="Times New Roman" w:cstheme="minorHAnsi"/>
+        </w:rPr>
+        <w:t xml:space="preserve"> population by county</w:t>
+      </w:r>
+      <w:r>
+        <w:rPr>
+          <w:rFonts w:eastAsia="Times New Roman" w:cstheme="minorHAnsi"/>
+        </w:rPr>
+        <w:t xml:space="preserve"> </w:t>
       </w:r>
     </w:p>
     <w:p>
@@ -1423,16 +1723,43 @@
           <w:ilvl w:val="1"/>
           <w:numId w:val="1"/>
         </w:numPr>
+        <w:tabs>
+          <w:tab w:val="clear" w:pos="1080"/>
+          <w:tab w:val="num" w:pos="360"/>
+        </w:tabs>
         <w:spacing w:before="100" w:beforeAutospacing="1" w:after="100" w:afterAutospacing="1"/>
-        <w:rPr>
-          <w:rFonts w:eastAsia="Times New Roman" w:cstheme="minorHAnsi"/>
-        </w:rPr>
-      </w:pPr>
-      <w:r>
-        <w:rPr>
-          <w:rFonts w:eastAsia="Times New Roman" w:cstheme="minorHAnsi"/>
-        </w:rPr>
-        <w:t>CA housing inventory for the homeless population</w:t>
+        <w:ind w:left="360"/>
+        <w:rPr>
+          <w:rFonts w:eastAsia="Times New Roman" w:cstheme="minorHAnsi"/>
+        </w:rPr>
+      </w:pPr>
+      <w:proofErr w:type="spellStart"/>
+      <w:r>
+        <w:rPr>
+          <w:rFonts w:eastAsia="Times New Roman" w:cstheme="minorHAnsi"/>
+          <w:b/>
+          <w:bCs/>
+        </w:rPr>
+        <w:t>homeless_population</w:t>
+      </w:r>
+      <w:proofErr w:type="spellEnd"/>
+      <w:r>
+        <w:rPr>
+          <w:rFonts w:eastAsia="Times New Roman" w:cstheme="minorHAnsi"/>
+        </w:rPr>
+        <w:t xml:space="preserve"> -</w:t>
+      </w:r>
+      <w:r>
+        <w:rPr>
+          <w:rFonts w:eastAsia="Times New Roman" w:cstheme="minorHAnsi"/>
+        </w:rPr>
+        <w:t xml:space="preserve"> </w:t>
+      </w:r>
+      <w:r>
+        <w:rPr>
+          <w:rFonts w:eastAsia="Times New Roman" w:cstheme="minorHAnsi"/>
+        </w:rPr>
+        <w:t>CA homeless population by County</w:t>
       </w:r>
     </w:p>
     <w:p>
@@ -1441,26 +1768,181 @@
           <w:ilvl w:val="1"/>
           <w:numId w:val="1"/>
         </w:numPr>
-        <w:spacing w:before="100" w:beforeAutospacing="1" w:after="100" w:afterAutospacing="1"/>
-        <w:rPr>
-          <w:rFonts w:eastAsia="Times New Roman" w:cstheme="minorHAnsi"/>
-        </w:rPr>
-      </w:pPr>
-      <w:r>
-        <w:rPr>
-          <w:rFonts w:eastAsia="Times New Roman" w:cstheme="minorHAnsi"/>
-        </w:rPr>
-        <w:t>CA population by county</w:t>
-      </w:r>
-    </w:p>
-    <w:p>
-      <w:pPr>
+        <w:tabs>
+          <w:tab w:val="clear" w:pos="1080"/>
+          <w:tab w:val="num" w:pos="360"/>
+        </w:tabs>
         <w:spacing w:before="100" w:beforeAutospacing="1" w:after="100" w:afterAutospacing="1"/>
         <w:ind w:left="360"/>
         <w:rPr>
           <w:rFonts w:eastAsia="Times New Roman" w:cstheme="minorHAnsi"/>
         </w:rPr>
       </w:pPr>
+      <w:proofErr w:type="spellStart"/>
+      <w:r>
+        <w:rPr>
+          <w:rFonts w:eastAsia="Times New Roman" w:cstheme="minorHAnsi"/>
+          <w:b/>
+          <w:bCs/>
+        </w:rPr>
+        <w:t>homeless_housing</w:t>
+      </w:r>
+      <w:proofErr w:type="spellEnd"/>
+      <w:r>
+        <w:rPr>
+          <w:rFonts w:eastAsia="Times New Roman" w:cstheme="minorHAnsi"/>
+        </w:rPr>
+        <w:t xml:space="preserve"> - </w:t>
+      </w:r>
+      <w:r>
+        <w:rPr>
+          <w:rFonts w:eastAsia="Times New Roman" w:cstheme="minorHAnsi"/>
+        </w:rPr>
+        <w:t>A housing inventory for the homeless population</w:t>
+      </w:r>
+    </w:p>
+    <w:p>
+      <w:pPr>
+        <w:numPr>
+          <w:ilvl w:val="1"/>
+          <w:numId w:val="1"/>
+        </w:numPr>
+        <w:tabs>
+          <w:tab w:val="clear" w:pos="1080"/>
+          <w:tab w:val="num" w:pos="360"/>
+        </w:tabs>
+        <w:spacing w:before="100" w:beforeAutospacing="1" w:after="100" w:afterAutospacing="1"/>
+        <w:ind w:left="360"/>
+        <w:rPr>
+          <w:rFonts w:eastAsia="Times New Roman" w:cstheme="minorHAnsi"/>
+        </w:rPr>
+      </w:pPr>
+      <w:proofErr w:type="spellStart"/>
+      <w:r>
+        <w:rPr>
+          <w:rFonts w:eastAsia="Times New Roman" w:cstheme="minorHAnsi"/>
+          <w:b/>
+          <w:bCs/>
+        </w:rPr>
+        <w:t>coc_county_xref</w:t>
+      </w:r>
+      <w:proofErr w:type="spellEnd"/>
+      <w:r>
+        <w:rPr>
+          <w:rFonts w:eastAsia="Times New Roman" w:cstheme="minorHAnsi"/>
+        </w:rPr>
+        <w:t xml:space="preserve"> – A mapping table used to co</w:t>
+      </w:r>
+      <w:r>
+        <w:rPr>
+          <w:rFonts w:eastAsia="Times New Roman" w:cstheme="minorHAnsi"/>
+        </w:rPr>
+        <w:t>n</w:t>
+      </w:r>
+      <w:r>
+        <w:rPr>
+          <w:rFonts w:eastAsia="Times New Roman" w:cstheme="minorHAnsi"/>
+        </w:rPr>
+        <w:t xml:space="preserve">vert county name to </w:t>
+      </w:r>
+      <w:proofErr w:type="spellStart"/>
+      <w:r>
+        <w:rPr>
+          <w:rFonts w:eastAsia="Times New Roman" w:cstheme="minorHAnsi"/>
+        </w:rPr>
+        <w:t>CoC</w:t>
+      </w:r>
+      <w:proofErr w:type="spellEnd"/>
+      <w:r>
+        <w:rPr>
+          <w:rFonts w:eastAsia="Times New Roman" w:cstheme="minorHAnsi"/>
+        </w:rPr>
+        <w:t xml:space="preserve"> Number</w:t>
+      </w:r>
+      <w:r>
+        <w:rPr>
+          <w:rFonts w:eastAsia="Times New Roman" w:cstheme="minorHAnsi"/>
+        </w:rPr>
+        <w:t xml:space="preserve"> </w:t>
+      </w:r>
+    </w:p>
+    <w:p>
+      <w:pPr>
+        <w:pStyle w:val="Subtitle"/>
+        <w:rPr>
+          <w:rFonts w:eastAsia="Times New Roman"/>
+        </w:rPr>
+      </w:pPr>
+      <w:r>
+        <w:rPr>
+          <w:rFonts w:eastAsia="Times New Roman"/>
+        </w:rPr>
+        <w:t>Entity Relationship Diagram</w:t>
+      </w:r>
+    </w:p>
+    <w:p>
+      <w:pPr>
+        <w:spacing w:before="100" w:beforeAutospacing="1" w:after="100" w:afterAutospacing="1"/>
+        <w:rPr>
+          <w:rFonts w:eastAsia="Times New Roman" w:cstheme="minorHAnsi"/>
+        </w:rPr>
+      </w:pPr>
+      <w:r>
+        <w:rPr>
+          <w:rFonts w:eastAsia="Times New Roman" w:cstheme="minorHAnsi"/>
+          <w:noProof/>
+        </w:rPr>
+        <w:drawing>
+          <wp:inline distT="0" distB="0" distL="0" distR="0" wp14:anchorId="1E868F2A" wp14:editId="4D2850EB">
+            <wp:extent cx="5943600" cy="3931920"/>
+            <wp:effectExtent l="0" t="0" r="0" b="5080"/>
+            <wp:docPr id="1" name="Picture 1" descr="ETL Project ERD Diagram"/>
+            <wp:cNvGraphicFramePr>
+              <a:graphicFrameLocks xmlns:a="http://schemas.openxmlformats.org/drawingml/2006/main" noChangeAspect="1"/>
+            </wp:cNvGraphicFramePr>
+            <a:graphic xmlns:a="http://schemas.openxmlformats.org/drawingml/2006/main">
+              <a:graphicData uri="http://schemas.openxmlformats.org/drawingml/2006/picture">
+                <pic:pic xmlns:pic="http://schemas.openxmlformats.org/drawingml/2006/picture">
+                  <pic:nvPicPr>
+                    <pic:cNvPr id="1" name="ETL_Project_ERD_Diagram_Homeless.png"/>
+                    <pic:cNvPicPr/>
+                  </pic:nvPicPr>
+                  <pic:blipFill>
+                    <a:blip r:embed="rId9" cstate="print">
+                      <a:extLst>
+                        <a:ext uri="{28A0092B-C50C-407E-A947-70E740481C1C}">
+                          <a14:useLocalDpi xmlns:a14="http://schemas.microsoft.com/office/drawing/2010/main" val="0"/>
+                        </a:ext>
+                      </a:extLst>
+                    </a:blip>
+                    <a:stretch>
+                      <a:fillRect/>
+                    </a:stretch>
+                  </pic:blipFill>
+                  <pic:spPr>
+                    <a:xfrm>
+                      <a:off x="0" y="0"/>
+                      <a:ext cx="5943600" cy="3931920"/>
+                    </a:xfrm>
+                    <a:prstGeom prst="rect">
+                      <a:avLst/>
+                    </a:prstGeom>
+                  </pic:spPr>
+                </pic:pic>
+              </a:graphicData>
+            </a:graphic>
+          </wp:inline>
+        </w:drawing>
+      </w:r>
+    </w:p>
+    <w:p>
+      <w:pPr>
+        <w:spacing w:before="100" w:beforeAutospacing="1" w:after="100" w:afterAutospacing="1"/>
+        <w:ind w:left="360"/>
+        <w:rPr>
+          <w:rFonts w:eastAsia="Times New Roman" w:cstheme="minorHAnsi"/>
+        </w:rPr>
+      </w:pPr>
     </w:p>
     <w:p>
       <w:pPr>
@@ -1470,7 +1952,7 @@
       </w:pPr>
     </w:p>
     <w:sectPr>
-      <w:headerReference w:type="default" r:id="rId9"/>
+      <w:headerReference w:type="default" r:id="rId10"/>
       <w:pgSz w:w="12240" w:h="15840"/>
       <w:pgMar w:top="1440" w:right="1440" w:bottom="1440" w:left="1440" w:header="720" w:footer="720" w:gutter="0"/>
       <w:cols w:space="720"/>
@@ -1543,11 +2025,9 @@
       <w:tab/>
       <w:t xml:space="preserve">Homelessness </w:t>
     </w:r>
-    <w:proofErr w:type="gramStart"/>
     <w:r>
-      <w:t>In</w:t>
+      <w:t>in</w:t>
     </w:r>
-    <w:proofErr w:type="gramEnd"/>
     <w:r>
       <w:t xml:space="preserve"> California</w:t>
     </w:r>
@@ -1711,6 +2191,151 @@
     </w:lvl>
   </w:abstractNum>
   <w:abstractNum w:abstractNumId="1" w15:restartNumberingAfterBreak="0">
+    <w:nsid w:val="17BB197D"/>
+    <w:multiLevelType w:val="multilevel"/>
+    <w:tmpl w:val="4C6ACDEC"/>
+    <w:lvl w:ilvl="0">
+      <w:start w:val="1"/>
+      <w:numFmt w:val="bullet"/>
+      <w:lvlText w:val=""/>
+      <w:lvlJc w:val="left"/>
+      <w:pPr>
+        <w:tabs>
+          <w:tab w:val="num" w:pos="360"/>
+        </w:tabs>
+        <w:ind w:left="360" w:hanging="360"/>
+      </w:pPr>
+      <w:rPr>
+        <w:rFonts w:ascii="Symbol" w:hAnsi="Symbol" w:hint="default"/>
+        <w:sz w:val="20"/>
+      </w:rPr>
+    </w:lvl>
+    <w:lvl w:ilvl="1">
+      <w:start w:val="1"/>
+      <w:numFmt w:val="bullet"/>
+      <w:lvlText w:val="o"/>
+      <w:lvlJc w:val="left"/>
+      <w:pPr>
+        <w:tabs>
+          <w:tab w:val="num" w:pos="1080"/>
+        </w:tabs>
+        <w:ind w:left="1080" w:hanging="360"/>
+      </w:pPr>
+      <w:rPr>
+        <w:rFonts w:ascii="Courier New" w:hAnsi="Courier New" w:hint="default"/>
+        <w:sz w:val="20"/>
+      </w:rPr>
+    </w:lvl>
+    <w:lvl w:ilvl="2">
+      <w:start w:val="1"/>
+      <w:numFmt w:val="bullet"/>
+      <w:lvlText w:val=""/>
+      <w:lvlJc w:val="left"/>
+      <w:pPr>
+        <w:tabs>
+          <w:tab w:val="num" w:pos="1800"/>
+        </w:tabs>
+        <w:ind w:left="1800" w:hanging="360"/>
+      </w:pPr>
+      <w:rPr>
+        <w:rFonts w:ascii="Wingdings" w:hAnsi="Wingdings" w:hint="default"/>
+        <w:sz w:val="20"/>
+      </w:rPr>
+    </w:lvl>
+    <w:lvl w:ilvl="3">
+      <w:start w:val="1"/>
+      <w:numFmt w:val="bullet"/>
+      <w:lvlText w:val=""/>
+      <w:lvlJc w:val="left"/>
+      <w:pPr>
+        <w:ind w:left="2520" w:hanging="360"/>
+      </w:pPr>
+      <w:rPr>
+        <w:rFonts w:ascii="Symbol" w:hAnsi="Symbol" w:cs="Symbol" w:hint="default"/>
+      </w:rPr>
+    </w:lvl>
+    <w:lvl w:ilvl="4" w:tentative="1">
+      <w:start w:val="1"/>
+      <w:numFmt w:val="bullet"/>
+      <w:lvlText w:val=""/>
+      <w:lvlJc w:val="left"/>
+      <w:pPr>
+        <w:tabs>
+          <w:tab w:val="num" w:pos="3240"/>
+        </w:tabs>
+        <w:ind w:left="3240" w:hanging="360"/>
+      </w:pPr>
+      <w:rPr>
+        <w:rFonts w:ascii="Wingdings" w:hAnsi="Wingdings" w:hint="default"/>
+        <w:sz w:val="20"/>
+      </w:rPr>
+    </w:lvl>
+    <w:lvl w:ilvl="5" w:tentative="1">
+      <w:start w:val="1"/>
+      <w:numFmt w:val="bullet"/>
+      <w:lvlText w:val=""/>
+      <w:lvlJc w:val="left"/>
+      <w:pPr>
+        <w:tabs>
+          <w:tab w:val="num" w:pos="3960"/>
+        </w:tabs>
+        <w:ind w:left="3960" w:hanging="360"/>
+      </w:pPr>
+      <w:rPr>
+        <w:rFonts w:ascii="Wingdings" w:hAnsi="Wingdings" w:hint="default"/>
+        <w:sz w:val="20"/>
+      </w:rPr>
+    </w:lvl>
+    <w:lvl w:ilvl="6" w:tentative="1">
+      <w:start w:val="1"/>
+      <w:numFmt w:val="bullet"/>
+      <w:lvlText w:val=""/>
+      <w:lvlJc w:val="left"/>
+      <w:pPr>
+        <w:tabs>
+          <w:tab w:val="num" w:pos="4680"/>
+        </w:tabs>
+        <w:ind w:left="4680" w:hanging="360"/>
+      </w:pPr>
+      <w:rPr>
+        <w:rFonts w:ascii="Wingdings" w:hAnsi="Wingdings" w:hint="default"/>
+        <w:sz w:val="20"/>
+      </w:rPr>
+    </w:lvl>
+    <w:lvl w:ilvl="7" w:tentative="1">
+      <w:start w:val="1"/>
+      <w:numFmt w:val="bullet"/>
+      <w:lvlText w:val=""/>
+      <w:lvlJc w:val="left"/>
+      <w:pPr>
+        <w:tabs>
+          <w:tab w:val="num" w:pos="5400"/>
+        </w:tabs>
+        <w:ind w:left="5400" w:hanging="360"/>
+      </w:pPr>
+      <w:rPr>
+        <w:rFonts w:ascii="Wingdings" w:hAnsi="Wingdings" w:hint="default"/>
+        <w:sz w:val="20"/>
+      </w:rPr>
+    </w:lvl>
+    <w:lvl w:ilvl="8" w:tentative="1">
+      <w:start w:val="1"/>
+      <w:numFmt w:val="bullet"/>
+      <w:lvlText w:val=""/>
+      <w:lvlJc w:val="left"/>
+      <w:pPr>
+        <w:tabs>
+          <w:tab w:val="num" w:pos="6120"/>
+        </w:tabs>
+        <w:ind w:left="6120" w:hanging="360"/>
+      </w:pPr>
+      <w:rPr>
+        <w:rFonts w:ascii="Wingdings" w:hAnsi="Wingdings" w:hint="default"/>
+        <w:sz w:val="20"/>
+      </w:rPr>
+    </w:lvl>
+  </w:abstractNum>
+  <w:abstractNum w:abstractNumId="2" w15:restartNumberingAfterBreak="0">
     <w:nsid w:val="1BA84023"/>
     <w:multiLevelType w:val="multilevel"/>
     <w:tmpl w:val="189A3D56"/>
@@ -1859,10 +2484,155 @@
       </w:rPr>
     </w:lvl>
   </w:abstractNum>
-  <w:abstractNum w:abstractNumId="2" w15:restartNumberingAfterBreak="0">
+  <w:abstractNum w:abstractNumId="3" w15:restartNumberingAfterBreak="0">
+    <w:nsid w:val="36201841"/>
+    <w:multiLevelType w:val="multilevel"/>
+    <w:tmpl w:val="4C6ACDEC"/>
+    <w:lvl w:ilvl="0">
+      <w:start w:val="1"/>
+      <w:numFmt w:val="bullet"/>
+      <w:lvlText w:val=""/>
+      <w:lvlJc w:val="left"/>
+      <w:pPr>
+        <w:tabs>
+          <w:tab w:val="num" w:pos="1080"/>
+        </w:tabs>
+        <w:ind w:left="1080" w:hanging="360"/>
+      </w:pPr>
+      <w:rPr>
+        <w:rFonts w:ascii="Symbol" w:hAnsi="Symbol" w:hint="default"/>
+        <w:sz w:val="20"/>
+      </w:rPr>
+    </w:lvl>
+    <w:lvl w:ilvl="1">
+      <w:start w:val="1"/>
+      <w:numFmt w:val="bullet"/>
+      <w:lvlText w:val="o"/>
+      <w:lvlJc w:val="left"/>
+      <w:pPr>
+        <w:tabs>
+          <w:tab w:val="num" w:pos="1800"/>
+        </w:tabs>
+        <w:ind w:left="1800" w:hanging="360"/>
+      </w:pPr>
+      <w:rPr>
+        <w:rFonts w:ascii="Courier New" w:hAnsi="Courier New" w:hint="default"/>
+        <w:sz w:val="20"/>
+      </w:rPr>
+    </w:lvl>
+    <w:lvl w:ilvl="2">
+      <w:start w:val="1"/>
+      <w:numFmt w:val="bullet"/>
+      <w:lvlText w:val=""/>
+      <w:lvlJc w:val="left"/>
+      <w:pPr>
+        <w:tabs>
+          <w:tab w:val="num" w:pos="2520"/>
+        </w:tabs>
+        <w:ind w:left="2520" w:hanging="360"/>
+      </w:pPr>
+      <w:rPr>
+        <w:rFonts w:ascii="Wingdings" w:hAnsi="Wingdings" w:hint="default"/>
+        <w:sz w:val="20"/>
+      </w:rPr>
+    </w:lvl>
+    <w:lvl w:ilvl="3">
+      <w:start w:val="1"/>
+      <w:numFmt w:val="bullet"/>
+      <w:lvlText w:val=""/>
+      <w:lvlJc w:val="left"/>
+      <w:pPr>
+        <w:ind w:left="3240" w:hanging="360"/>
+      </w:pPr>
+      <w:rPr>
+        <w:rFonts w:ascii="Symbol" w:hAnsi="Symbol" w:cs="Symbol" w:hint="default"/>
+      </w:rPr>
+    </w:lvl>
+    <w:lvl w:ilvl="4" w:tentative="1">
+      <w:start w:val="1"/>
+      <w:numFmt w:val="bullet"/>
+      <w:lvlText w:val=""/>
+      <w:lvlJc w:val="left"/>
+      <w:pPr>
+        <w:tabs>
+          <w:tab w:val="num" w:pos="3960"/>
+        </w:tabs>
+        <w:ind w:left="3960" w:hanging="360"/>
+      </w:pPr>
+      <w:rPr>
+        <w:rFonts w:ascii="Wingdings" w:hAnsi="Wingdings" w:hint="default"/>
+        <w:sz w:val="20"/>
+      </w:rPr>
+    </w:lvl>
+    <w:lvl w:ilvl="5" w:tentative="1">
+      <w:start w:val="1"/>
+      <w:numFmt w:val="bullet"/>
+      <w:lvlText w:val=""/>
+      <w:lvlJc w:val="left"/>
+      <w:pPr>
+        <w:tabs>
+          <w:tab w:val="num" w:pos="4680"/>
+        </w:tabs>
+        <w:ind w:left="4680" w:hanging="360"/>
+      </w:pPr>
+      <w:rPr>
+        <w:rFonts w:ascii="Wingdings" w:hAnsi="Wingdings" w:hint="default"/>
+        <w:sz w:val="20"/>
+      </w:rPr>
+    </w:lvl>
+    <w:lvl w:ilvl="6" w:tentative="1">
+      <w:start w:val="1"/>
+      <w:numFmt w:val="bullet"/>
+      <w:lvlText w:val=""/>
+      <w:lvlJc w:val="left"/>
+      <w:pPr>
+        <w:tabs>
+          <w:tab w:val="num" w:pos="5400"/>
+        </w:tabs>
+        <w:ind w:left="5400" w:hanging="360"/>
+      </w:pPr>
+      <w:rPr>
+        <w:rFonts w:ascii="Wingdings" w:hAnsi="Wingdings" w:hint="default"/>
+        <w:sz w:val="20"/>
+      </w:rPr>
+    </w:lvl>
+    <w:lvl w:ilvl="7" w:tentative="1">
+      <w:start w:val="1"/>
+      <w:numFmt w:val="bullet"/>
+      <w:lvlText w:val=""/>
+      <w:lvlJc w:val="left"/>
+      <w:pPr>
+        <w:tabs>
+          <w:tab w:val="num" w:pos="6120"/>
+        </w:tabs>
+        <w:ind w:left="6120" w:hanging="360"/>
+      </w:pPr>
+      <w:rPr>
+        <w:rFonts w:ascii="Wingdings" w:hAnsi="Wingdings" w:hint="default"/>
+        <w:sz w:val="20"/>
+      </w:rPr>
+    </w:lvl>
+    <w:lvl w:ilvl="8" w:tentative="1">
+      <w:start w:val="1"/>
+      <w:numFmt w:val="bullet"/>
+      <w:lvlText w:val=""/>
+      <w:lvlJc w:val="left"/>
+      <w:pPr>
+        <w:tabs>
+          <w:tab w:val="num" w:pos="6840"/>
+        </w:tabs>
+        <w:ind w:left="6840" w:hanging="360"/>
+      </w:pPr>
+      <w:rPr>
+        <w:rFonts w:ascii="Wingdings" w:hAnsi="Wingdings" w:hint="default"/>
+        <w:sz w:val="20"/>
+      </w:rPr>
+    </w:lvl>
+  </w:abstractNum>
+  <w:abstractNum w:abstractNumId="4" w15:restartNumberingAfterBreak="0">
     <w:nsid w:val="3C9E37E2"/>
     <w:multiLevelType w:val="multilevel"/>
-    <w:tmpl w:val="189A3D56"/>
+    <w:tmpl w:val="4F8E880A"/>
     <w:lvl w:ilvl="0">
       <w:start w:val="1"/>
       <w:numFmt w:val="bullet"/>
@@ -1911,7 +2681,161 @@
         <w:sz w:val="20"/>
       </w:rPr>
     </w:lvl>
-    <w:lvl w:ilvl="3" w:tentative="1">
+    <w:lvl w:ilvl="3">
+      <w:start w:val="1"/>
+      <w:numFmt w:val="decimal"/>
+      <w:lvlText w:val="%4)"/>
+      <w:lvlJc w:val="left"/>
+      <w:pPr>
+        <w:ind w:left="3240" w:hanging="360"/>
+      </w:pPr>
+      <w:rPr>
+        <w:rFonts w:hint="default"/>
+      </w:rPr>
+    </w:lvl>
+    <w:lvl w:ilvl="4" w:tentative="1">
+      <w:start w:val="1"/>
+      <w:numFmt w:val="bullet"/>
+      <w:lvlText w:val=""/>
+      <w:lvlJc w:val="left"/>
+      <w:pPr>
+        <w:tabs>
+          <w:tab w:val="num" w:pos="3960"/>
+        </w:tabs>
+        <w:ind w:left="3960" w:hanging="360"/>
+      </w:pPr>
+      <w:rPr>
+        <w:rFonts w:ascii="Wingdings" w:hAnsi="Wingdings" w:hint="default"/>
+        <w:sz w:val="20"/>
+      </w:rPr>
+    </w:lvl>
+    <w:lvl w:ilvl="5" w:tentative="1">
+      <w:start w:val="1"/>
+      <w:numFmt w:val="bullet"/>
+      <w:lvlText w:val=""/>
+      <w:lvlJc w:val="left"/>
+      <w:pPr>
+        <w:tabs>
+          <w:tab w:val="num" w:pos="4680"/>
+        </w:tabs>
+        <w:ind w:left="4680" w:hanging="360"/>
+      </w:pPr>
+      <w:rPr>
+        <w:rFonts w:ascii="Wingdings" w:hAnsi="Wingdings" w:hint="default"/>
+        <w:sz w:val="20"/>
+      </w:rPr>
+    </w:lvl>
+    <w:lvl w:ilvl="6" w:tentative="1">
+      <w:start w:val="1"/>
+      <w:numFmt w:val="bullet"/>
+      <w:lvlText w:val=""/>
+      <w:lvlJc w:val="left"/>
+      <w:pPr>
+        <w:tabs>
+          <w:tab w:val="num" w:pos="5400"/>
+        </w:tabs>
+        <w:ind w:left="5400" w:hanging="360"/>
+      </w:pPr>
+      <w:rPr>
+        <w:rFonts w:ascii="Wingdings" w:hAnsi="Wingdings" w:hint="default"/>
+        <w:sz w:val="20"/>
+      </w:rPr>
+    </w:lvl>
+    <w:lvl w:ilvl="7" w:tentative="1">
+      <w:start w:val="1"/>
+      <w:numFmt w:val="bullet"/>
+      <w:lvlText w:val=""/>
+      <w:lvlJc w:val="left"/>
+      <w:pPr>
+        <w:tabs>
+          <w:tab w:val="num" w:pos="6120"/>
+        </w:tabs>
+        <w:ind w:left="6120" w:hanging="360"/>
+      </w:pPr>
+      <w:rPr>
+        <w:rFonts w:ascii="Wingdings" w:hAnsi="Wingdings" w:hint="default"/>
+        <w:sz w:val="20"/>
+      </w:rPr>
+    </w:lvl>
+    <w:lvl w:ilvl="8" w:tentative="1">
+      <w:start w:val="1"/>
+      <w:numFmt w:val="bullet"/>
+      <w:lvlText w:val=""/>
+      <w:lvlJc w:val="left"/>
+      <w:pPr>
+        <w:tabs>
+          <w:tab w:val="num" w:pos="6840"/>
+        </w:tabs>
+        <w:ind w:left="6840" w:hanging="360"/>
+      </w:pPr>
+      <w:rPr>
+        <w:rFonts w:ascii="Wingdings" w:hAnsi="Wingdings" w:hint="default"/>
+        <w:sz w:val="20"/>
+      </w:rPr>
+    </w:lvl>
+  </w:abstractNum>
+  <w:abstractNum w:abstractNumId="5" w15:restartNumberingAfterBreak="0">
+    <w:nsid w:val="5EEF3F59"/>
+    <w:multiLevelType w:val="multilevel"/>
+    <w:tmpl w:val="0A408140"/>
+    <w:lvl w:ilvl="0">
+      <w:start w:val="1"/>
+      <w:numFmt w:val="bullet"/>
+      <w:lvlText w:val=""/>
+      <w:lvlJc w:val="left"/>
+      <w:pPr>
+        <w:tabs>
+          <w:tab w:val="num" w:pos="360"/>
+        </w:tabs>
+        <w:ind w:left="360" w:hanging="360"/>
+      </w:pPr>
+      <w:rPr>
+        <w:rFonts w:ascii="Symbol" w:hAnsi="Symbol" w:hint="default"/>
+        <w:sz w:val="20"/>
+      </w:rPr>
+    </w:lvl>
+    <w:lvl w:ilvl="1">
+      <w:start w:val="1"/>
+      <w:numFmt w:val="bullet"/>
+      <w:lvlText w:val=""/>
+      <w:lvlJc w:val="left"/>
+      <w:pPr>
+        <w:ind w:left="1080" w:hanging="360"/>
+      </w:pPr>
+      <w:rPr>
+        <w:rFonts w:ascii="Symbol" w:hAnsi="Symbol" w:cs="Symbol" w:hint="default"/>
+        <w:sz w:val="20"/>
+      </w:rPr>
+    </w:lvl>
+    <w:lvl w:ilvl="2">
+      <w:start w:val="1"/>
+      <w:numFmt w:val="bullet"/>
+      <w:lvlText w:val=""/>
+      <w:lvlJc w:val="left"/>
+      <w:pPr>
+        <w:tabs>
+          <w:tab w:val="num" w:pos="1800"/>
+        </w:tabs>
+        <w:ind w:left="1800" w:hanging="360"/>
+      </w:pPr>
+      <w:rPr>
+        <w:rFonts w:ascii="Wingdings" w:hAnsi="Wingdings" w:hint="default"/>
+        <w:sz w:val="20"/>
+      </w:rPr>
+    </w:lvl>
+    <w:lvl w:ilvl="3">
+      <w:start w:val="1"/>
+      <w:numFmt w:val="bullet"/>
+      <w:lvlText w:val=""/>
+      <w:lvlJc w:val="left"/>
+      <w:pPr>
+        <w:ind w:left="2520" w:hanging="360"/>
+      </w:pPr>
+      <w:rPr>
+        <w:rFonts w:ascii="Symbol" w:hAnsi="Symbol" w:cs="Symbol" w:hint="default"/>
+      </w:rPr>
+    </w:lvl>
+    <w:lvl w:ilvl="4" w:tentative="1">
       <w:start w:val="1"/>
       <w:numFmt w:val="bullet"/>
       <w:lvlText w:val=""/>
@@ -1927,6 +2851,135 @@
         <w:sz w:val="20"/>
       </w:rPr>
     </w:lvl>
+    <w:lvl w:ilvl="5" w:tentative="1">
+      <w:start w:val="1"/>
+      <w:numFmt w:val="bullet"/>
+      <w:lvlText w:val=""/>
+      <w:lvlJc w:val="left"/>
+      <w:pPr>
+        <w:tabs>
+          <w:tab w:val="num" w:pos="3960"/>
+        </w:tabs>
+        <w:ind w:left="3960" w:hanging="360"/>
+      </w:pPr>
+      <w:rPr>
+        <w:rFonts w:ascii="Wingdings" w:hAnsi="Wingdings" w:hint="default"/>
+        <w:sz w:val="20"/>
+      </w:rPr>
+    </w:lvl>
+    <w:lvl w:ilvl="6" w:tentative="1">
+      <w:start w:val="1"/>
+      <w:numFmt w:val="bullet"/>
+      <w:lvlText w:val=""/>
+      <w:lvlJc w:val="left"/>
+      <w:pPr>
+        <w:tabs>
+          <w:tab w:val="num" w:pos="4680"/>
+        </w:tabs>
+        <w:ind w:left="4680" w:hanging="360"/>
+      </w:pPr>
+      <w:rPr>
+        <w:rFonts w:ascii="Wingdings" w:hAnsi="Wingdings" w:hint="default"/>
+        <w:sz w:val="20"/>
+      </w:rPr>
+    </w:lvl>
+    <w:lvl w:ilvl="7" w:tentative="1">
+      <w:start w:val="1"/>
+      <w:numFmt w:val="bullet"/>
+      <w:lvlText w:val=""/>
+      <w:lvlJc w:val="left"/>
+      <w:pPr>
+        <w:tabs>
+          <w:tab w:val="num" w:pos="5400"/>
+        </w:tabs>
+        <w:ind w:left="5400" w:hanging="360"/>
+      </w:pPr>
+      <w:rPr>
+        <w:rFonts w:ascii="Wingdings" w:hAnsi="Wingdings" w:hint="default"/>
+        <w:sz w:val="20"/>
+      </w:rPr>
+    </w:lvl>
+    <w:lvl w:ilvl="8" w:tentative="1">
+      <w:start w:val="1"/>
+      <w:numFmt w:val="bullet"/>
+      <w:lvlText w:val=""/>
+      <w:lvlJc w:val="left"/>
+      <w:pPr>
+        <w:tabs>
+          <w:tab w:val="num" w:pos="6120"/>
+        </w:tabs>
+        <w:ind w:left="6120" w:hanging="360"/>
+      </w:pPr>
+      <w:rPr>
+        <w:rFonts w:ascii="Wingdings" w:hAnsi="Wingdings" w:hint="default"/>
+        <w:sz w:val="20"/>
+      </w:rPr>
+    </w:lvl>
+  </w:abstractNum>
+  <w:abstractNum w:abstractNumId="6" w15:restartNumberingAfterBreak="0">
+    <w:nsid w:val="6BAC0197"/>
+    <w:multiLevelType w:val="multilevel"/>
+    <w:tmpl w:val="4C6ACDEC"/>
+    <w:lvl w:ilvl="0">
+      <w:start w:val="1"/>
+      <w:numFmt w:val="bullet"/>
+      <w:lvlText w:val=""/>
+      <w:lvlJc w:val="left"/>
+      <w:pPr>
+        <w:tabs>
+          <w:tab w:val="num" w:pos="720"/>
+        </w:tabs>
+        <w:ind w:left="720" w:hanging="360"/>
+      </w:pPr>
+      <w:rPr>
+        <w:rFonts w:ascii="Symbol" w:hAnsi="Symbol" w:hint="default"/>
+        <w:sz w:val="20"/>
+      </w:rPr>
+    </w:lvl>
+    <w:lvl w:ilvl="1">
+      <w:start w:val="1"/>
+      <w:numFmt w:val="bullet"/>
+      <w:lvlText w:val="o"/>
+      <w:lvlJc w:val="left"/>
+      <w:pPr>
+        <w:tabs>
+          <w:tab w:val="num" w:pos="1440"/>
+        </w:tabs>
+        <w:ind w:left="1440" w:hanging="360"/>
+      </w:pPr>
+      <w:rPr>
+        <w:rFonts w:ascii="Courier New" w:hAnsi="Courier New" w:hint="default"/>
+        <w:sz w:val="20"/>
+      </w:rPr>
+    </w:lvl>
+    <w:lvl w:ilvl="2">
+      <w:start w:val="1"/>
+      <w:numFmt w:val="bullet"/>
+      <w:lvlText w:val=""/>
+      <w:lvlJc w:val="left"/>
+      <w:pPr>
+        <w:tabs>
+          <w:tab w:val="num" w:pos="2160"/>
+        </w:tabs>
+        <w:ind w:left="2160" w:hanging="360"/>
+      </w:pPr>
+      <w:rPr>
+        <w:rFonts w:ascii="Wingdings" w:hAnsi="Wingdings" w:hint="default"/>
+        <w:sz w:val="20"/>
+      </w:rPr>
+    </w:lvl>
+    <w:lvl w:ilvl="3">
+      <w:start w:val="1"/>
+      <w:numFmt w:val="bullet"/>
+      <w:lvlText w:val=""/>
+      <w:lvlJc w:val="left"/>
+      <w:pPr>
+        <w:ind w:left="2880" w:hanging="360"/>
+      </w:pPr>
+      <w:rPr>
+        <w:rFonts w:ascii="Symbol" w:hAnsi="Symbol" w:cs="Symbol" w:hint="default"/>
+      </w:rPr>
+    </w:lvl>
     <w:lvl w:ilvl="4" w:tentative="1">
       <w:start w:val="1"/>
       <w:numFmt w:val="bullet"/>
@@ -1934,9 +2987,9 @@
       <w:lvlJc w:val="left"/>
       <w:pPr>
         <w:tabs>
-          <w:tab w:val="num" w:pos="3960"/>
-        </w:tabs>
-        <w:ind w:left="3960" w:hanging="360"/>
+          <w:tab w:val="num" w:pos="3600"/>
+        </w:tabs>
+        <w:ind w:left="3600" w:hanging="360"/>
       </w:pPr>
       <w:rPr>
         <w:rFonts w:ascii="Wingdings" w:hAnsi="Wingdings" w:hint="default"/>
@@ -1950,9 +3003,9 @@
       <w:lvlJc w:val="left"/>
       <w:pPr>
         <w:tabs>
-          <w:tab w:val="num" w:pos="4680"/>
-        </w:tabs>
-        <w:ind w:left="4680" w:hanging="360"/>
+          <w:tab w:val="num" w:pos="4320"/>
+        </w:tabs>
+        <w:ind w:left="4320" w:hanging="360"/>
       </w:pPr>
       <w:rPr>
         <w:rFonts w:ascii="Wingdings" w:hAnsi="Wingdings" w:hint="default"/>
@@ -1966,9 +3019,9 @@
       <w:lvlJc w:val="left"/>
       <w:pPr>
         <w:tabs>
-          <w:tab w:val="num" w:pos="5400"/>
-        </w:tabs>
-        <w:ind w:left="5400" w:hanging="360"/>
+          <w:tab w:val="num" w:pos="5040"/>
+        </w:tabs>
+        <w:ind w:left="5040" w:hanging="360"/>
       </w:pPr>
       <w:rPr>
         <w:rFonts w:ascii="Wingdings" w:hAnsi="Wingdings" w:hint="default"/>
@@ -1982,9 +3035,9 @@
       <w:lvlJc w:val="left"/>
       <w:pPr>
         <w:tabs>
-          <w:tab w:val="num" w:pos="6120"/>
-        </w:tabs>
-        <w:ind w:left="6120" w:hanging="360"/>
+          <w:tab w:val="num" w:pos="5760"/>
+        </w:tabs>
+        <w:ind w:left="5760" w:hanging="360"/>
       </w:pPr>
       <w:rPr>
         <w:rFonts w:ascii="Wingdings" w:hAnsi="Wingdings" w:hint="default"/>
@@ -1998,9 +3051,9 @@
       <w:lvlJc w:val="left"/>
       <w:pPr>
         <w:tabs>
-          <w:tab w:val="num" w:pos="6840"/>
-        </w:tabs>
-        <w:ind w:left="6840" w:hanging="360"/>
+          <w:tab w:val="num" w:pos="6480"/>
+        </w:tabs>
+        <w:ind w:left="6480" w:hanging="360"/>
       </w:pPr>
       <w:rPr>
         <w:rFonts w:ascii="Wingdings" w:hAnsi="Wingdings" w:hint="default"/>
@@ -2008,7 +3061,7 @@
       </w:rPr>
     </w:lvl>
   </w:abstractNum>
-  <w:abstractNum w:abstractNumId="3" w15:restartNumberingAfterBreak="0">
+  <w:abstractNum w:abstractNumId="7" w15:restartNumberingAfterBreak="0">
     <w:nsid w:val="79911088"/>
     <w:multiLevelType w:val="hybridMultilevel"/>
     <w:tmpl w:val="B89254AA"/>
@@ -2121,7 +3174,7 @@
       </w:rPr>
     </w:lvl>
   </w:abstractNum>
-  <w:abstractNum w:abstractNumId="4" w15:restartNumberingAfterBreak="0">
+  <w:abstractNum w:abstractNumId="8" w15:restartNumberingAfterBreak="0">
     <w:nsid w:val="7F1F0F1B"/>
     <w:multiLevelType w:val="multilevel"/>
     <w:tmpl w:val="6188F6F4"/>
@@ -2271,22 +3324,34 @@
     </w:lvl>
   </w:abstractNum>
   <w:num w:numId="1">
+    <w:abstractNumId w:val="8"/>
+  </w:num>
+  <w:num w:numId="2">
     <w:abstractNumId w:val="4"/>
   </w:num>
-  <w:num w:numId="2">
-    <w:abstractNumId w:val="2"/>
-  </w:num>
   <w:num w:numId="3">
-    <w:abstractNumId w:val="3"/>
+    <w:abstractNumId w:val="7"/>
   </w:num>
   <w:num w:numId="4">
-    <w:abstractNumId w:val="3"/>
+    <w:abstractNumId w:val="7"/>
   </w:num>
   <w:num w:numId="5">
     <w:abstractNumId w:val="0"/>
   </w:num>
   <w:num w:numId="6">
+    <w:abstractNumId w:val="2"/>
+  </w:num>
+  <w:num w:numId="7">
+    <w:abstractNumId w:val="3"/>
+  </w:num>
+  <w:num w:numId="8">
     <w:abstractNumId w:val="1"/>
+  </w:num>
+  <w:num w:numId="9">
+    <w:abstractNumId w:val="6"/>
+  </w:num>
+  <w:num w:numId="10">
+    <w:abstractNumId w:val="5"/>
   </w:num>
 </w:numbering>
 </file>

</xml_diff>

<commit_message>
added os.path.join & updated ERD diagram
</commit_message>
<xml_diff>
--- a/ETL Project Report.docx
+++ b/ETL Project Report.docx
@@ -379,13 +379,7 @@
         <w:rPr>
           <w:rFonts w:cstheme="minorHAnsi"/>
         </w:rPr>
-        <w:t xml:space="preserve">Source: </w:t>
-      </w:r>
-      <w:r>
-        <w:rPr>
-          <w:rFonts w:cstheme="minorHAnsi"/>
-        </w:rPr>
-        <w:t xml:space="preserve">California Association of Counties: </w:t>
+        <w:t xml:space="preserve">Source: California Association of Counties: </w:t>
       </w:r>
       <w:hyperlink r:id="rId8" w:history="1">
         <w:r>
@@ -480,7 +474,6 @@
           <w:numId w:val="5"/>
         </w:numPr>
         <w:tabs>
-          <w:tab w:val="clear" w:pos="1080"/>
           <w:tab w:val="num" w:pos="360"/>
         </w:tabs>
         <w:spacing w:after="0"/>
@@ -519,15 +512,39 @@
       <w:pPr>
         <w:pStyle w:val="ListParagraph"/>
         <w:numPr>
-          <w:ilvl w:val="1"/>
+          <w:ilvl w:val="0"/>
           <w:numId w:val="5"/>
         </w:numPr>
-        <w:tabs>
-          <w:tab w:val="clear" w:pos="1800"/>
-          <w:tab w:val="num" w:pos="1080"/>
-        </w:tabs>
         <w:spacing w:after="0"/>
-        <w:ind w:left="1080"/>
+        <w:outlineLvl w:val="1"/>
+        <w:rPr>
+          <w:rFonts w:cstheme="minorHAnsi"/>
+        </w:rPr>
+      </w:pPr>
+      <w:r>
+        <w:rPr>
+          <w:rFonts w:cstheme="minorHAnsi"/>
+        </w:rPr>
+        <w:t xml:space="preserve">Source:  </w:t>
+      </w:r>
+      <w:hyperlink r:id="rId9" w:history="1">
+        <w:r>
+          <w:rPr>
+            <w:rStyle w:val="Hyperlink"/>
+            <w:rFonts w:cstheme="minorHAnsi"/>
+          </w:rPr>
+          <w:t>https://www.counties.org/data-and-research</w:t>
+        </w:r>
+      </w:hyperlink>
+    </w:p>
+    <w:p>
+      <w:pPr>
+        <w:pStyle w:val="ListParagraph"/>
+        <w:numPr>
+          <w:ilvl w:val="0"/>
+          <w:numId w:val="5"/>
+        </w:numPr>
+        <w:spacing w:after="0"/>
         <w:outlineLvl w:val="1"/>
         <w:rPr>
           <w:rFonts w:cstheme="minorHAnsi"/>
@@ -821,6 +838,7 @@
         <w:rPr>
           <w:rFonts w:eastAsia="Times New Roman" w:cstheme="minorHAnsi"/>
         </w:rPr>
+        <w:lastRenderedPageBreak/>
         <w:t>Resolve many-to-one between COC number and County Name</w:t>
       </w:r>
     </w:p>
@@ -840,7 +858,6 @@
         <w:rPr>
           <w:rFonts w:eastAsia="Times New Roman" w:cstheme="minorHAnsi"/>
         </w:rPr>
-        <w:lastRenderedPageBreak/>
         <w:t>Federal homeless reporting is based on a Continuum of Care number which has one or many counties.  We had to resolve a many-to-one relationship to merge datasets fr</w:t>
       </w:r>
       <w:r>
@@ -1682,33 +1699,19 @@
         <w:rPr>
           <w:rFonts w:eastAsia="Times New Roman" w:cstheme="minorHAnsi"/>
         </w:rPr>
+        <w:t xml:space="preserve"> -</w:t>
+      </w:r>
+      <w:r>
+        <w:rPr>
+          <w:rFonts w:eastAsia="Times New Roman" w:cstheme="minorHAnsi"/>
+        </w:rPr>
         <w:t xml:space="preserve"> </w:t>
       </w:r>
-      <w:proofErr w:type="gramStart"/>
-      <w:r>
-        <w:rPr>
-          <w:rFonts w:eastAsia="Times New Roman" w:cstheme="minorHAnsi"/>
-        </w:rPr>
-        <w:t>-</w:t>
-      </w:r>
-      <w:r>
-        <w:rPr>
-          <w:rFonts w:eastAsia="Times New Roman" w:cstheme="minorHAnsi"/>
-        </w:rPr>
-        <w:t xml:space="preserve">  </w:t>
-      </w:r>
-      <w:r>
-        <w:rPr>
-          <w:rFonts w:eastAsia="Times New Roman" w:cstheme="minorHAnsi"/>
-        </w:rPr>
-        <w:t>CA</w:t>
-      </w:r>
-      <w:proofErr w:type="gramEnd"/>
-      <w:r>
-        <w:rPr>
-          <w:rFonts w:eastAsia="Times New Roman" w:cstheme="minorHAnsi"/>
-        </w:rPr>
-        <w:t xml:space="preserve"> population by county</w:t>
+      <w:r>
+        <w:rPr>
+          <w:rFonts w:eastAsia="Times New Roman" w:cstheme="minorHAnsi"/>
+        </w:rPr>
+        <w:t>CA population by county</w:t>
       </w:r>
       <w:r>
         <w:rPr>
@@ -1778,16 +1781,14 @@
           <w:rFonts w:eastAsia="Times New Roman" w:cstheme="minorHAnsi"/>
         </w:rPr>
       </w:pPr>
-      <w:proofErr w:type="spellStart"/>
       <w:r>
         <w:rPr>
           <w:rFonts w:eastAsia="Times New Roman" w:cstheme="minorHAnsi"/>
           <w:b/>
           <w:bCs/>
         </w:rPr>
-        <w:t>homeless_housing</w:t>
-      </w:r>
-      <w:proofErr w:type="spellEnd"/>
+        <w:t>housing</w:t>
+      </w:r>
       <w:r>
         <w:rPr>
           <w:rFonts w:eastAsia="Times New Roman" w:cstheme="minorHAnsi"/>
@@ -1893,10 +1894,10 @@
           <w:noProof/>
         </w:rPr>
         <w:drawing>
-          <wp:inline distT="0" distB="0" distL="0" distR="0" wp14:anchorId="1E868F2A" wp14:editId="4D2850EB">
-            <wp:extent cx="5943600" cy="3931920"/>
-            <wp:effectExtent l="0" t="0" r="0" b="5080"/>
-            <wp:docPr id="1" name="Picture 1" descr="ETL Project ERD Diagram"/>
+          <wp:inline distT="0" distB="0" distL="0" distR="0" wp14:anchorId="0359C4BA" wp14:editId="66C7DC14">
+            <wp:extent cx="5943600" cy="2797175"/>
+            <wp:effectExtent l="0" t="0" r="0" b="0"/>
+            <wp:docPr id="2" name="Picture 2" descr="A screenshot of a cell phone&#10;&#10;Description automatically generated"/>
             <wp:cNvGraphicFramePr>
               <a:graphicFrameLocks xmlns:a="http://schemas.openxmlformats.org/drawingml/2006/main" noChangeAspect="1"/>
             </wp:cNvGraphicFramePr>
@@ -1904,11 +1905,11 @@
               <a:graphicData uri="http://schemas.openxmlformats.org/drawingml/2006/picture">
                 <pic:pic xmlns:pic="http://schemas.openxmlformats.org/drawingml/2006/picture">
                   <pic:nvPicPr>
-                    <pic:cNvPr id="1" name="ETL_Project_ERD_Diagram_Homeless.png"/>
+                    <pic:cNvPr id="2" name="ETL Project - ERD Diagram - Homeless.png"/>
                     <pic:cNvPicPr/>
                   </pic:nvPicPr>
                   <pic:blipFill>
-                    <a:blip r:embed="rId9" cstate="print">
+                    <a:blip r:embed="rId10" cstate="print">
                       <a:extLst>
                         <a:ext uri="{28A0092B-C50C-407E-A947-70E740481C1C}">
                           <a14:useLocalDpi xmlns:a14="http://schemas.microsoft.com/office/drawing/2010/main" val="0"/>
@@ -1922,7 +1923,7 @@
                   <pic:spPr>
                     <a:xfrm>
                       <a:off x="0" y="0"/>
-                      <a:ext cx="5943600" cy="3931920"/>
+                      <a:ext cx="5943600" cy="2797175"/>
                     </a:xfrm>
                     <a:prstGeom prst="rect">
                       <a:avLst/>
@@ -1952,7 +1953,7 @@
       </w:pPr>
     </w:p>
     <w:sectPr>
-      <w:headerReference w:type="default" r:id="rId10"/>
+      <w:headerReference w:type="default" r:id="rId11"/>
       <w:pgSz w:w="12240" w:h="15840"/>
       <w:pgMar w:top="1440" w:right="1440" w:bottom="1440" w:left="1440" w:header="720" w:footer="720" w:gutter="0"/>
       <w:cols w:space="720"/>
@@ -2044,20 +2045,17 @@
   <w:abstractNum w:abstractNumId="0" w15:restartNumberingAfterBreak="0">
     <w:nsid w:val="0AC60F3B"/>
     <w:multiLevelType w:val="multilevel"/>
-    <w:tmpl w:val="189A3D56"/>
+    <w:tmpl w:val="D3DAFF0E"/>
     <w:lvl w:ilvl="0">
       <w:start w:val="1"/>
       <w:numFmt w:val="bullet"/>
-      <w:lvlText w:val=""/>
-      <w:lvlJc w:val="left"/>
-      <w:pPr>
-        <w:tabs>
-          <w:tab w:val="num" w:pos="1080"/>
-        </w:tabs>
+      <w:lvlText w:val="o"/>
+      <w:lvlJc w:val="left"/>
+      <w:pPr>
         <w:ind w:left="1080" w:hanging="360"/>
       </w:pPr>
       <w:rPr>
-        <w:rFonts w:ascii="Symbol" w:hAnsi="Symbol" w:hint="default"/>
+        <w:rFonts w:ascii="Courier New" w:hAnsi="Courier New" w:cs="Courier New" w:hint="default"/>
         <w:sz w:val="20"/>
       </w:rPr>
     </w:lvl>
@@ -2630,6 +2628,152 @@
     </w:lvl>
   </w:abstractNum>
   <w:abstractNum w:abstractNumId="4" w15:restartNumberingAfterBreak="0">
+    <w:nsid w:val="369001D9"/>
+    <w:multiLevelType w:val="multilevel"/>
+    <w:tmpl w:val="396C5F00"/>
+    <w:lvl w:ilvl="0">
+      <w:start w:val="1"/>
+      <w:numFmt w:val="bullet"/>
+      <w:lvlText w:val="o"/>
+      <w:lvlJc w:val="left"/>
+      <w:pPr>
+        <w:ind w:left="1080" w:hanging="360"/>
+      </w:pPr>
+      <w:rPr>
+        <w:rFonts w:ascii="Courier New" w:hAnsi="Courier New" w:cs="Courier New" w:hint="default"/>
+        <w:sz w:val="20"/>
+      </w:rPr>
+    </w:lvl>
+    <w:lvl w:ilvl="1">
+      <w:start w:val="1"/>
+      <w:numFmt w:val="bullet"/>
+      <w:lvlText w:val="o"/>
+      <w:lvlJc w:val="left"/>
+      <w:pPr>
+        <w:tabs>
+          <w:tab w:val="num" w:pos="1800"/>
+        </w:tabs>
+        <w:ind w:left="1800" w:hanging="360"/>
+      </w:pPr>
+      <w:rPr>
+        <w:rFonts w:ascii="Courier New" w:hAnsi="Courier New" w:hint="default"/>
+        <w:sz w:val="20"/>
+      </w:rPr>
+    </w:lvl>
+    <w:lvl w:ilvl="2">
+      <w:start w:val="1"/>
+      <w:numFmt w:val="bullet"/>
+      <w:lvlText w:val=""/>
+      <w:lvlJc w:val="left"/>
+      <w:pPr>
+        <w:tabs>
+          <w:tab w:val="num" w:pos="2520"/>
+        </w:tabs>
+        <w:ind w:left="2520" w:hanging="360"/>
+      </w:pPr>
+      <w:rPr>
+        <w:rFonts w:ascii="Wingdings" w:hAnsi="Wingdings" w:hint="default"/>
+        <w:sz w:val="20"/>
+      </w:rPr>
+    </w:lvl>
+    <w:lvl w:ilvl="3" w:tentative="1">
+      <w:start w:val="1"/>
+      <w:numFmt w:val="bullet"/>
+      <w:lvlText w:val=""/>
+      <w:lvlJc w:val="left"/>
+      <w:pPr>
+        <w:tabs>
+          <w:tab w:val="num" w:pos="3240"/>
+        </w:tabs>
+        <w:ind w:left="3240" w:hanging="360"/>
+      </w:pPr>
+      <w:rPr>
+        <w:rFonts w:ascii="Wingdings" w:hAnsi="Wingdings" w:hint="default"/>
+        <w:sz w:val="20"/>
+      </w:rPr>
+    </w:lvl>
+    <w:lvl w:ilvl="4" w:tentative="1">
+      <w:start w:val="1"/>
+      <w:numFmt w:val="bullet"/>
+      <w:lvlText w:val=""/>
+      <w:lvlJc w:val="left"/>
+      <w:pPr>
+        <w:tabs>
+          <w:tab w:val="num" w:pos="3960"/>
+        </w:tabs>
+        <w:ind w:left="3960" w:hanging="360"/>
+      </w:pPr>
+      <w:rPr>
+        <w:rFonts w:ascii="Wingdings" w:hAnsi="Wingdings" w:hint="default"/>
+        <w:sz w:val="20"/>
+      </w:rPr>
+    </w:lvl>
+    <w:lvl w:ilvl="5" w:tentative="1">
+      <w:start w:val="1"/>
+      <w:numFmt w:val="bullet"/>
+      <w:lvlText w:val=""/>
+      <w:lvlJc w:val="left"/>
+      <w:pPr>
+        <w:tabs>
+          <w:tab w:val="num" w:pos="4680"/>
+        </w:tabs>
+        <w:ind w:left="4680" w:hanging="360"/>
+      </w:pPr>
+      <w:rPr>
+        <w:rFonts w:ascii="Wingdings" w:hAnsi="Wingdings" w:hint="default"/>
+        <w:sz w:val="20"/>
+      </w:rPr>
+    </w:lvl>
+    <w:lvl w:ilvl="6" w:tentative="1">
+      <w:start w:val="1"/>
+      <w:numFmt w:val="bullet"/>
+      <w:lvlText w:val=""/>
+      <w:lvlJc w:val="left"/>
+      <w:pPr>
+        <w:tabs>
+          <w:tab w:val="num" w:pos="5400"/>
+        </w:tabs>
+        <w:ind w:left="5400" w:hanging="360"/>
+      </w:pPr>
+      <w:rPr>
+        <w:rFonts w:ascii="Wingdings" w:hAnsi="Wingdings" w:hint="default"/>
+        <w:sz w:val="20"/>
+      </w:rPr>
+    </w:lvl>
+    <w:lvl w:ilvl="7" w:tentative="1">
+      <w:start w:val="1"/>
+      <w:numFmt w:val="bullet"/>
+      <w:lvlText w:val=""/>
+      <w:lvlJc w:val="left"/>
+      <w:pPr>
+        <w:tabs>
+          <w:tab w:val="num" w:pos="6120"/>
+        </w:tabs>
+        <w:ind w:left="6120" w:hanging="360"/>
+      </w:pPr>
+      <w:rPr>
+        <w:rFonts w:ascii="Wingdings" w:hAnsi="Wingdings" w:hint="default"/>
+        <w:sz w:val="20"/>
+      </w:rPr>
+    </w:lvl>
+    <w:lvl w:ilvl="8" w:tentative="1">
+      <w:start w:val="1"/>
+      <w:numFmt w:val="bullet"/>
+      <w:lvlText w:val=""/>
+      <w:lvlJc w:val="left"/>
+      <w:pPr>
+        <w:tabs>
+          <w:tab w:val="num" w:pos="6840"/>
+        </w:tabs>
+        <w:ind w:left="6840" w:hanging="360"/>
+      </w:pPr>
+      <w:rPr>
+        <w:rFonts w:ascii="Wingdings" w:hAnsi="Wingdings" w:hint="default"/>
+        <w:sz w:val="20"/>
+      </w:rPr>
+    </w:lvl>
+  </w:abstractNum>
+  <w:abstractNum w:abstractNumId="5" w15:restartNumberingAfterBreak="0">
     <w:nsid w:val="3C9E37E2"/>
     <w:multiLevelType w:val="multilevel"/>
     <w:tmpl w:val="4F8E880A"/>
@@ -2774,7 +2918,7 @@
       </w:rPr>
     </w:lvl>
   </w:abstractNum>
-  <w:abstractNum w:abstractNumId="5" w15:restartNumberingAfterBreak="0">
+  <w:abstractNum w:abstractNumId="6" w15:restartNumberingAfterBreak="0">
     <w:nsid w:val="5EEF3F59"/>
     <w:multiLevelType w:val="multilevel"/>
     <w:tmpl w:val="0A408140"/>
@@ -2916,7 +3060,7 @@
       </w:rPr>
     </w:lvl>
   </w:abstractNum>
-  <w:abstractNum w:abstractNumId="6" w15:restartNumberingAfterBreak="0">
+  <w:abstractNum w:abstractNumId="7" w15:restartNumberingAfterBreak="0">
     <w:nsid w:val="6BAC0197"/>
     <w:multiLevelType w:val="multilevel"/>
     <w:tmpl w:val="4C6ACDEC"/>
@@ -3061,7 +3205,7 @@
       </w:rPr>
     </w:lvl>
   </w:abstractNum>
-  <w:abstractNum w:abstractNumId="7" w15:restartNumberingAfterBreak="0">
+  <w:abstractNum w:abstractNumId="8" w15:restartNumberingAfterBreak="0">
     <w:nsid w:val="79911088"/>
     <w:multiLevelType w:val="hybridMultilevel"/>
     <w:tmpl w:val="B89254AA"/>
@@ -3174,7 +3318,7 @@
       </w:rPr>
     </w:lvl>
   </w:abstractNum>
-  <w:abstractNum w:abstractNumId="8" w15:restartNumberingAfterBreak="0">
+  <w:abstractNum w:abstractNumId="9" w15:restartNumberingAfterBreak="0">
     <w:nsid w:val="7F1F0F1B"/>
     <w:multiLevelType w:val="multilevel"/>
     <w:tmpl w:val="6188F6F4"/>
@@ -3324,16 +3468,16 @@
     </w:lvl>
   </w:abstractNum>
   <w:num w:numId="1">
+    <w:abstractNumId w:val="9"/>
+  </w:num>
+  <w:num w:numId="2">
+    <w:abstractNumId w:val="5"/>
+  </w:num>
+  <w:num w:numId="3">
     <w:abstractNumId w:val="8"/>
   </w:num>
-  <w:num w:numId="2">
-    <w:abstractNumId w:val="4"/>
-  </w:num>
-  <w:num w:numId="3">
-    <w:abstractNumId w:val="7"/>
-  </w:num>
   <w:num w:numId="4">
-    <w:abstractNumId w:val="7"/>
+    <w:abstractNumId w:val="8"/>
   </w:num>
   <w:num w:numId="5">
     <w:abstractNumId w:val="0"/>
@@ -3348,10 +3492,13 @@
     <w:abstractNumId w:val="1"/>
   </w:num>
   <w:num w:numId="9">
+    <w:abstractNumId w:val="7"/>
+  </w:num>
+  <w:num w:numId="10">
     <w:abstractNumId w:val="6"/>
   </w:num>
-  <w:num w:numId="10">
-    <w:abstractNumId w:val="5"/>
+  <w:num w:numId="11">
+    <w:abstractNumId w:val="4"/>
   </w:num>
 </w:numbering>
 </file>

</xml_diff>